<commit_message>
shorted p1,3 longed 4,5
</commit_message>
<xml_diff>
--- a/v3/разделы/диплом_1.docx
+++ b/v3/разделы/диплом_1.docx
@@ -122,6 +122,7 @@
           <w:szCs w:val="28"/>
         </w:rPr>
       </w:pPr>
+      <w:bookmarkStart w:id="0" w:name="_Hlk155034104"/>
       <w:r>
         <w:rPr>
           <w:rFonts w:ascii="Times New Roman" w:hAnsi="Times New Roman" w:cs="Times New Roman"/>
@@ -224,6 +225,7 @@
         </w:rPr>
         <w:t>c</w:t>
       </w:r>
+      <w:proofErr w:type="spellStart"/>
       <w:r>
         <w:rPr>
           <w:rFonts w:ascii="Times New Roman" w:hAnsi="Times New Roman" w:cs="Times New Roman"/>
@@ -232,6 +234,7 @@
         </w:rPr>
         <w:t>межных</w:t>
       </w:r>
+      <w:proofErr w:type="spellEnd"/>
       <w:r>
         <w:rPr>
           <w:rFonts w:ascii="Times New Roman" w:hAnsi="Times New Roman" w:cs="Times New Roman"/>
@@ -1520,6 +1523,7 @@
         </w:rPr>
         <w:t xml:space="preserve"> </w:t>
       </w:r>
+      <w:proofErr w:type="gramStart"/>
       <w:r>
         <w:rPr>
           <w:rFonts w:ascii="Times New Roman" w:hAnsi="Times New Roman" w:cs="Times New Roman"/>
@@ -1534,7 +1538,16 @@
           <w:sz w:val="28"/>
           <w:szCs w:val="28"/>
         </w:rPr>
-        <w:t>[2]</w:t>
+        <w:t>[</w:t>
+      </w:r>
+      <w:proofErr w:type="gramEnd"/>
+      <w:r>
+        <w:rPr>
+          <w:rFonts w:ascii="Times New Roman" w:hAnsi="Times New Roman" w:cs="Times New Roman"/>
+          <w:sz w:val="28"/>
+          <w:szCs w:val="28"/>
+        </w:rPr>
+        <w:t>2]</w:t>
       </w:r>
       <w:r>
         <w:rPr>
@@ -1818,6 +1831,7 @@
           <w:szCs w:val="28"/>
         </w:rPr>
       </w:pPr>
+      <w:proofErr w:type="spellStart"/>
       <w:r>
         <w:rPr>
           <w:rFonts w:ascii="Times New Roman" w:hAnsi="Times New Roman" w:cs="Times New Roman"/>
@@ -1825,7 +1839,34 @@
           <w:szCs w:val="28"/>
         </w:rPr>
         <w:lastRenderedPageBreak/>
-        <w:t>Сверточные нейронные сети (CNN): особенно эффективны для задач распознавания изображений за счет использования сверточных слоев для обнаружения пространственных закономерностей.</w:t>
+        <w:t>Сверточные</w:t>
+      </w:r>
+      <w:proofErr w:type="spellEnd"/>
+      <w:r>
+        <w:rPr>
+          <w:rFonts w:ascii="Times New Roman" w:hAnsi="Times New Roman" w:cs="Times New Roman"/>
+          <w:sz w:val="28"/>
+          <w:szCs w:val="28"/>
+        </w:rPr>
+        <w:t xml:space="preserve"> нейронные сети (CNN): особенно эффективны для задач распознавания изображений за счет использования </w:t>
+      </w:r>
+      <w:proofErr w:type="spellStart"/>
+      <w:r>
+        <w:rPr>
+          <w:rFonts w:ascii="Times New Roman" w:hAnsi="Times New Roman" w:cs="Times New Roman"/>
+          <w:sz w:val="28"/>
+          <w:szCs w:val="28"/>
+        </w:rPr>
+        <w:t>сверточных</w:t>
+      </w:r>
+      <w:proofErr w:type="spellEnd"/>
+      <w:r>
+        <w:rPr>
+          <w:rFonts w:ascii="Times New Roman" w:hAnsi="Times New Roman" w:cs="Times New Roman"/>
+          <w:sz w:val="28"/>
+          <w:szCs w:val="28"/>
+        </w:rPr>
+        <w:t xml:space="preserve"> слоев для обнаружения пространственных закономерностей.</w:t>
       </w:r>
     </w:p>
     <w:p>
@@ -2058,7 +2099,25 @@
           <w:sz w:val="28"/>
           <w:szCs w:val="28"/>
         </w:rPr>
-        <w:t>Иерархическая кластеризация: строит иерархию кластеров, часто представленную в виде дендрограммы.</w:t>
+        <w:t xml:space="preserve">Иерархическая кластеризация: строит иерархию кластеров, часто представленную в виде </w:t>
+      </w:r>
+      <w:proofErr w:type="spellStart"/>
+      <w:r>
+        <w:rPr>
+          <w:rFonts w:ascii="Times New Roman" w:hAnsi="Times New Roman" w:cs="Times New Roman"/>
+          <w:sz w:val="28"/>
+          <w:szCs w:val="28"/>
+        </w:rPr>
+        <w:t>дендрограммы</w:t>
+      </w:r>
+      <w:proofErr w:type="spellEnd"/>
+      <w:r>
+        <w:rPr>
+          <w:rFonts w:ascii="Times New Roman" w:hAnsi="Times New Roman" w:cs="Times New Roman"/>
+          <w:sz w:val="28"/>
+          <w:szCs w:val="28"/>
+        </w:rPr>
+        <w:t>.</w:t>
       </w:r>
     </w:p>
     <w:p>
@@ -2105,13 +2164,23 @@
           <w:szCs w:val="28"/>
         </w:rPr>
       </w:pPr>
-      <w:r>
-        <w:rPr>
-          <w:rFonts w:ascii="Times New Roman" w:hAnsi="Times New Roman" w:cs="Times New Roman"/>
-          <w:sz w:val="28"/>
-          <w:szCs w:val="28"/>
-        </w:rPr>
-        <w:t>Kernel SVM: расширяет базовую SVM за счет использования функции ядра для отображения входного пространства в многомерное пространство признаков, где данные могут быть более разделимыми.</w:t>
+      <w:proofErr w:type="spellStart"/>
+      <w:r>
+        <w:rPr>
+          <w:rFonts w:ascii="Times New Roman" w:hAnsi="Times New Roman" w:cs="Times New Roman"/>
+          <w:sz w:val="28"/>
+          <w:szCs w:val="28"/>
+        </w:rPr>
+        <w:t>Kernel</w:t>
+      </w:r>
+      <w:proofErr w:type="spellEnd"/>
+      <w:r>
+        <w:rPr>
+          <w:rFonts w:ascii="Times New Roman" w:hAnsi="Times New Roman" w:cs="Times New Roman"/>
+          <w:sz w:val="28"/>
+          <w:szCs w:val="28"/>
+        </w:rPr>
+        <w:t xml:space="preserve"> SVM: расширяет базовую SVM за счет использования функции ядра для отображения входного пространства в многомерное пространство признаков, где данные могут быть более разделимыми.</w:t>
       </w:r>
     </w:p>
     <w:p>
@@ -2589,7 +2658,25 @@
           <w:sz w:val="28"/>
           <w:szCs w:val="28"/>
         </w:rPr>
-        <w:t>Amazon Rekognition: это сервис обработки изображений и видео от Amazon Web Services. Он предоставляет API для распознавания лиц, а также для анализа эмоций, определения пола и возраста, идентификации знаменитостей и других функций.</w:t>
+        <w:t xml:space="preserve">Amazon </w:t>
+      </w:r>
+      <w:proofErr w:type="spellStart"/>
+      <w:r>
+        <w:rPr>
+          <w:rFonts w:ascii="Times New Roman" w:hAnsi="Times New Roman" w:cs="Times New Roman"/>
+          <w:sz w:val="28"/>
+          <w:szCs w:val="28"/>
+        </w:rPr>
+        <w:t>Rekognition</w:t>
+      </w:r>
+      <w:proofErr w:type="spellEnd"/>
+      <w:r>
+        <w:rPr>
+          <w:rFonts w:ascii="Times New Roman" w:hAnsi="Times New Roman" w:cs="Times New Roman"/>
+          <w:sz w:val="28"/>
+          <w:szCs w:val="28"/>
+        </w:rPr>
+        <w:t>: это сервис обработки изображений и видео от Amazon Web Services. Он предоставляет API для распознавания лиц, а также для анализа эмоций, определения пола и возраста, идентификации знаменитостей и других функций.</w:t>
       </w:r>
     </w:p>
     <w:p>
@@ -2617,7 +2704,25 @@
           <w:sz w:val="28"/>
           <w:szCs w:val="28"/>
         </w:rPr>
-        <w:t>Face++: это платформа и API для распознавания лиц, разработанная китайской компанией Megvii. Она обладает высокой точностью и может использоваться для идентификации лиц, анализа эмоций, определения возраста и пола и других задач.</w:t>
+        <w:t xml:space="preserve">Face++: это платформа и API для распознавания лиц, разработанная китайской компанией </w:t>
+      </w:r>
+      <w:proofErr w:type="spellStart"/>
+      <w:r>
+        <w:rPr>
+          <w:rFonts w:ascii="Times New Roman" w:hAnsi="Times New Roman" w:cs="Times New Roman"/>
+          <w:sz w:val="28"/>
+          <w:szCs w:val="28"/>
+        </w:rPr>
+        <w:t>Megvii</w:t>
+      </w:r>
+      <w:proofErr w:type="spellEnd"/>
+      <w:r>
+        <w:rPr>
+          <w:rFonts w:ascii="Times New Roman" w:hAnsi="Times New Roman" w:cs="Times New Roman"/>
+          <w:sz w:val="28"/>
+          <w:szCs w:val="28"/>
+        </w:rPr>
+        <w:t>. Она обладает высокой точностью и может использоваться для идентификации лиц, анализа эмоций, определения возраста и пола и других задач.</w:t>
       </w:r>
     </w:p>
     <w:p>
@@ -2645,7 +2750,25 @@
           <w:sz w:val="28"/>
           <w:szCs w:val="28"/>
         </w:rPr>
-        <w:t>Microsoft Azure Face API: это облачный сервис от Microsoft, предоставляющий API для распознавания лиц. Он позволяет идентифицировать лица на фотографиях и в видео, а также проводить анализ эмоций, определять возраст и пол и выполнять другие задачи.</w:t>
+        <w:t xml:space="preserve">Microsoft </w:t>
+      </w:r>
+      <w:proofErr w:type="spellStart"/>
+      <w:r>
+        <w:rPr>
+          <w:rFonts w:ascii="Times New Roman" w:hAnsi="Times New Roman" w:cs="Times New Roman"/>
+          <w:sz w:val="28"/>
+          <w:szCs w:val="28"/>
+        </w:rPr>
+        <w:t>Azure</w:t>
+      </w:r>
+      <w:proofErr w:type="spellEnd"/>
+      <w:r>
+        <w:rPr>
+          <w:rFonts w:ascii="Times New Roman" w:hAnsi="Times New Roman" w:cs="Times New Roman"/>
+          <w:sz w:val="28"/>
+          <w:szCs w:val="28"/>
+        </w:rPr>
+        <w:t xml:space="preserve"> Face API: это облачный сервис от Microsoft, предоставляющий API для распознавания лиц. Он позволяет идентифицировать лица на фотографиях и в видео, а также проводить анализ эмоций, определять возраст и пол и выполнять другие задачи.</w:t>
       </w:r>
     </w:p>
     <w:p>
@@ -2673,7 +2796,25 @@
           <w:sz w:val="28"/>
           <w:szCs w:val="28"/>
         </w:rPr>
-        <w:t>Google Cloud Vision API: это сервис от Google, который включает в себя функции распознавания лиц. Он может определять лица на изображениях и проводить анализ эмоций, определять возраст и пол и выполнять другие задачи с использованием машинного обучения.</w:t>
+        <w:t xml:space="preserve">Google </w:t>
+      </w:r>
+      <w:proofErr w:type="spellStart"/>
+      <w:r>
+        <w:rPr>
+          <w:rFonts w:ascii="Times New Roman" w:hAnsi="Times New Roman" w:cs="Times New Roman"/>
+          <w:sz w:val="28"/>
+          <w:szCs w:val="28"/>
+        </w:rPr>
+        <w:t>Cloud</w:t>
+      </w:r>
+      <w:proofErr w:type="spellEnd"/>
+      <w:r>
+        <w:rPr>
+          <w:rFonts w:ascii="Times New Roman" w:hAnsi="Times New Roman" w:cs="Times New Roman"/>
+          <w:sz w:val="28"/>
+          <w:szCs w:val="28"/>
+        </w:rPr>
+        <w:t xml:space="preserve"> Vision API: это сервис от Google, который включает в себя функции распознавания лиц. Он может определять лица на изображениях и проводить анализ эмоций, определять возраст и пол и выполнять другие задачи с использованием машинного обучения.</w:t>
       </w:r>
     </w:p>
     <w:p>
@@ -2695,13 +2836,59 @@
           <w:szCs w:val="28"/>
         </w:rPr>
       </w:pPr>
-      <w:r>
-        <w:rPr>
-          <w:rFonts w:ascii="Times New Roman" w:hAnsi="Times New Roman" w:cs="Times New Roman"/>
-          <w:sz w:val="28"/>
-          <w:szCs w:val="28"/>
-        </w:rPr>
-        <w:t>OpenFace: это открытое программное обеспечение для распознавания лиц, разработанное компанией Carnegie Mellon University. Оно предоставляет набор инструментов и библиотек для обнаружения и идентификации лиц на изображениях и в видео.</w:t>
+      <w:proofErr w:type="spellStart"/>
+      <w:r>
+        <w:rPr>
+          <w:rFonts w:ascii="Times New Roman" w:hAnsi="Times New Roman" w:cs="Times New Roman"/>
+          <w:sz w:val="28"/>
+          <w:szCs w:val="28"/>
+        </w:rPr>
+        <w:t>OpenFace</w:t>
+      </w:r>
+      <w:proofErr w:type="spellEnd"/>
+      <w:r>
+        <w:rPr>
+          <w:rFonts w:ascii="Times New Roman" w:hAnsi="Times New Roman" w:cs="Times New Roman"/>
+          <w:sz w:val="28"/>
+          <w:szCs w:val="28"/>
+        </w:rPr>
+        <w:t xml:space="preserve">: это открытое программное обеспечение для распознавания лиц, разработанное компанией </w:t>
+      </w:r>
+      <w:proofErr w:type="spellStart"/>
+      <w:r>
+        <w:rPr>
+          <w:rFonts w:ascii="Times New Roman" w:hAnsi="Times New Roman" w:cs="Times New Roman"/>
+          <w:sz w:val="28"/>
+          <w:szCs w:val="28"/>
+        </w:rPr>
+        <w:t>Carnegie</w:t>
+      </w:r>
+      <w:proofErr w:type="spellEnd"/>
+      <w:r>
+        <w:rPr>
+          <w:rFonts w:ascii="Times New Roman" w:hAnsi="Times New Roman" w:cs="Times New Roman"/>
+          <w:sz w:val="28"/>
+          <w:szCs w:val="28"/>
+        </w:rPr>
+        <w:t xml:space="preserve"> </w:t>
+      </w:r>
+      <w:proofErr w:type="spellStart"/>
+      <w:r>
+        <w:rPr>
+          <w:rFonts w:ascii="Times New Roman" w:hAnsi="Times New Roman" w:cs="Times New Roman"/>
+          <w:sz w:val="28"/>
+          <w:szCs w:val="28"/>
+        </w:rPr>
+        <w:t>Mellon</w:t>
+      </w:r>
+      <w:proofErr w:type="spellEnd"/>
+      <w:r>
+        <w:rPr>
+          <w:rFonts w:ascii="Times New Roman" w:hAnsi="Times New Roman" w:cs="Times New Roman"/>
+          <w:sz w:val="28"/>
+          <w:szCs w:val="28"/>
+        </w:rPr>
+        <w:t xml:space="preserve"> University. Оно предоставляет набор инструментов и библиотек для обнаружения и идентификации лиц на изображениях и в видео.</w:t>
       </w:r>
     </w:p>
     <w:p>
@@ -2725,6 +2912,7 @@
           <w:lang w:eastAsia="en-US"/>
         </w:rPr>
       </w:pPr>
+      <w:proofErr w:type="spellStart"/>
       <w:r>
         <w:rPr>
           <w:rFonts w:eastAsiaTheme="minorHAnsi"/>
@@ -2733,7 +2921,17 @@
           <w:lang w:eastAsia="en-US"/>
         </w:rPr>
         <w:lastRenderedPageBreak/>
-        <w:t>Kairos: это платформа для распознавания лиц, которая предоставляет API для идентификации лиц, анализа эмоций, определения возраста и пола и других функций. Она может использоваться в различных отраслях, включая безопасность, маркетинг и развлечения.</w:t>
+        <w:t>Kairos</w:t>
+      </w:r>
+      <w:proofErr w:type="spellEnd"/>
+      <w:r>
+        <w:rPr>
+          <w:rFonts w:eastAsiaTheme="minorHAnsi"/>
+          <w:sz w:val="28"/>
+          <w:szCs w:val="28"/>
+          <w:lang w:eastAsia="en-US"/>
+        </w:rPr>
+        <w:t>: это платформа для распознавания лиц, которая предоставляет API для идентификации лиц, анализа эмоций, определения возраста и пола и других функций. Она может использоваться в различных отраслях, включая безопасность, маркетинг и развлечения.</w:t>
       </w:r>
     </w:p>
     <w:p>
@@ -2764,7 +2962,47 @@
           <w:szCs w:val="28"/>
           <w:lang w:eastAsia="en-US"/>
         </w:rPr>
-        <w:t>IBM Watson Visual Recognition: это сервис от IBM, который включает в себя функции распознавания лиц. Он может определять лица на изображениях и в видео, а также проводить анализ эмоций, определять возраст и пол и выполнять другие задачи с использованием искусственного интеллекта.</w:t>
+        <w:t xml:space="preserve">IBM </w:t>
+      </w:r>
+      <w:proofErr w:type="spellStart"/>
+      <w:r>
+        <w:rPr>
+          <w:rFonts w:eastAsiaTheme="minorHAnsi"/>
+          <w:sz w:val="28"/>
+          <w:szCs w:val="28"/>
+          <w:lang w:eastAsia="en-US"/>
+        </w:rPr>
+        <w:t>Watson</w:t>
+      </w:r>
+      <w:proofErr w:type="spellEnd"/>
+      <w:r>
+        <w:rPr>
+          <w:rFonts w:eastAsiaTheme="minorHAnsi"/>
+          <w:sz w:val="28"/>
+          <w:szCs w:val="28"/>
+          <w:lang w:eastAsia="en-US"/>
+        </w:rPr>
+        <w:t xml:space="preserve"> Visual </w:t>
+      </w:r>
+      <w:proofErr w:type="spellStart"/>
+      <w:r>
+        <w:rPr>
+          <w:rFonts w:eastAsiaTheme="minorHAnsi"/>
+          <w:sz w:val="28"/>
+          <w:szCs w:val="28"/>
+          <w:lang w:eastAsia="en-US"/>
+        </w:rPr>
+        <w:t>Recognition</w:t>
+      </w:r>
+      <w:proofErr w:type="spellEnd"/>
+      <w:r>
+        <w:rPr>
+          <w:rFonts w:eastAsiaTheme="minorHAnsi"/>
+          <w:sz w:val="28"/>
+          <w:szCs w:val="28"/>
+          <w:lang w:eastAsia="en-US"/>
+        </w:rPr>
+        <w:t>: это сервис от IBM, который включает в себя функции распознавания лиц. Он может определять лица на изображениях и в видео, а также проводить анализ эмоций, определять возраст и пол и выполнять другие задачи с использованием искусственного интеллекта.</w:t>
       </w:r>
     </w:p>
     <w:p>
@@ -2788,16 +3026,28 @@
           <w:lang w:eastAsia="en-US"/>
         </w:rPr>
       </w:pPr>
-      <w:r>
-        <w:rPr>
-          <w:rFonts w:eastAsiaTheme="minorHAnsi"/>
-          <w:sz w:val="28"/>
-          <w:szCs w:val="28"/>
-          <w:lang w:eastAsia="en-US"/>
-        </w:rPr>
-        <w:t>FaceID: это система распознавания лиц, разработанная компанией Apple. Она используется для разблокировки устройств, авторизации платежей и других задач, связанных с идентификацией лиц.</w:t>
+      <w:proofErr w:type="spellStart"/>
+      <w:r>
+        <w:rPr>
+          <w:rFonts w:eastAsiaTheme="minorHAnsi"/>
+          <w:sz w:val="28"/>
+          <w:szCs w:val="28"/>
+          <w:lang w:eastAsia="en-US"/>
+        </w:rPr>
+        <w:t>FaceID</w:t>
+      </w:r>
+      <w:proofErr w:type="spellEnd"/>
+      <w:r>
+        <w:rPr>
+          <w:rFonts w:eastAsiaTheme="minorHAnsi"/>
+          <w:sz w:val="28"/>
+          <w:szCs w:val="28"/>
+          <w:lang w:eastAsia="en-US"/>
+        </w:rPr>
+        <w:t>: это система распознавания лиц, разработанная компанией Apple. Она используется для разблокировки устройств, авторизации платежей и других задач, связанных с идентификацией лиц.</w:t>
       </w:r>
     </w:p>
+    <w:bookmarkEnd w:id="0"/>
     <w:p>
       <w:pPr>
         <w:pStyle w:val="a5"/>
@@ -2867,7 +3117,7 @@
     </w:p>
     <w:p>
       <w:pPr>
-        <w:spacing w:before="120" w:after="120" w:line="276" w:lineRule="auto"/>
+        <w:spacing w:after="0" w:line="276" w:lineRule="auto"/>
         <w:ind w:firstLine="709"/>
         <w:contextualSpacing/>
         <w:jc w:val="both"/>
@@ -2906,18 +3156,40 @@
           <w:sz w:val="28"/>
           <w:szCs w:val="28"/>
         </w:rPr>
-        <w:t>машинного обучения</w:t>
-      </w:r>
-      <w:r>
-        <w:rPr>
-          <w:rFonts w:ascii="Times New Roman" w:hAnsi="Times New Roman" w:cs="Times New Roman"/>
-          <w:color w:val="202122"/>
-          <w:sz w:val="28"/>
-          <w:szCs w:val="28"/>
-          <w:shd w:val="clear" w:color="auto" w:fill="FFFFFF"/>
-        </w:rPr>
-        <w:t> , которые построены с использованием принципов нейронной организации, открытых </w:t>
-      </w:r>
+        <w:t xml:space="preserve">машинного </w:t>
+      </w:r>
+      <w:proofErr w:type="gramStart"/>
+      <w:r>
+        <w:rPr>
+          <w:rFonts w:ascii="Times New Roman" w:hAnsi="Times New Roman" w:cs="Times New Roman"/>
+          <w:color w:val="202122"/>
+          <w:sz w:val="28"/>
+          <w:szCs w:val="28"/>
+        </w:rPr>
+        <w:t>обучения</w:t>
+      </w:r>
+      <w:r>
+        <w:rPr>
+          <w:rFonts w:ascii="Times New Roman" w:hAnsi="Times New Roman" w:cs="Times New Roman"/>
+          <w:color w:val="202122"/>
+          <w:sz w:val="28"/>
+          <w:szCs w:val="28"/>
+          <w:shd w:val="clear" w:color="auto" w:fill="FFFFFF"/>
+        </w:rPr>
+        <w:t> ,</w:t>
+      </w:r>
+      <w:proofErr w:type="gramEnd"/>
+      <w:r>
+        <w:rPr>
+          <w:rFonts w:ascii="Times New Roman" w:hAnsi="Times New Roman" w:cs="Times New Roman"/>
+          <w:color w:val="202122"/>
+          <w:sz w:val="28"/>
+          <w:szCs w:val="28"/>
+          <w:shd w:val="clear" w:color="auto" w:fill="FFFFFF"/>
+        </w:rPr>
+        <w:t xml:space="preserve"> которые построены с использованием принципов нейронной организации, открытых </w:t>
+      </w:r>
+      <w:proofErr w:type="spellStart"/>
       <w:r>
         <w:rPr>
           <w:rFonts w:ascii="Times New Roman" w:hAnsi="Times New Roman" w:cs="Times New Roman"/>
@@ -2927,6 +3199,7 @@
         </w:rPr>
         <w:t>коннекционизмом</w:t>
       </w:r>
+      <w:proofErr w:type="spellEnd"/>
       <w:r>
         <w:rPr>
           <w:rFonts w:ascii="Times New Roman" w:hAnsi="Times New Roman" w:cs="Times New Roman"/>
@@ -2980,7 +3253,7 @@
       <w:pPr>
         <w:pStyle w:val="a5"/>
         <w:shd w:val="clear" w:color="auto" w:fill="FFFFFF"/>
-        <w:spacing w:before="120" w:beforeAutospacing="0" w:after="120" w:afterAutospacing="0" w:line="276" w:lineRule="auto"/>
+        <w:spacing w:before="0" w:beforeAutospacing="0" w:after="0" w:afterAutospacing="0" w:line="276" w:lineRule="auto"/>
         <w:ind w:firstLine="709"/>
         <w:contextualSpacing/>
         <w:jc w:val="both"/>
@@ -3013,13 +3286,85 @@
           <w:shd w:val="clear" w:color="auto" w:fill="FFFFFF"/>
           <w:lang w:eastAsia="en-US"/>
         </w:rPr>
-        <w:t xml:space="preserve"> на наборе связанных единиц или узлов, называемых искусственными нейронами , которые в общих чертах моделируют нейроны биологического мозга. Каждое соединение, подобно синапсам в биологическом мозге, может передавать сигнал другим нейронам. Искусственный нейрон получает сигналы, затем обрабатывает их и может передавать сигналы подключенным к нему нейронам. «Сигналом» соединения является действительное число , а выходной сигнал каждого нейрона вычисляется с помощью некоторой нелинейной функции суммы его входных сигналов. Соединения называются ребрами . Нейроны и ребра обычно имеют вес , который корректируется по мере обучения. Вес увеличивает или уменьшает силу сигнала при соединении. Нейроны могут иметь порог, при котором сигнал отправляется только в том случае, если совокупный сигнал пересекает этот порог.</w:t>
+        <w:t xml:space="preserve"> на наборе связанных единиц или узлов, называемых искусственными </w:t>
+      </w:r>
+      <w:proofErr w:type="gramStart"/>
+      <w:r>
+        <w:rPr>
+          <w:rFonts w:eastAsiaTheme="minorHAnsi"/>
+          <w:color w:val="202122"/>
+          <w:sz w:val="28"/>
+          <w:szCs w:val="28"/>
+          <w:shd w:val="clear" w:color="auto" w:fill="FFFFFF"/>
+          <w:lang w:eastAsia="en-US"/>
+        </w:rPr>
+        <w:t>нейронами ,</w:t>
+      </w:r>
+      <w:proofErr w:type="gramEnd"/>
+      <w:r>
+        <w:rPr>
+          <w:rFonts w:eastAsiaTheme="minorHAnsi"/>
+          <w:color w:val="202122"/>
+          <w:sz w:val="28"/>
+          <w:szCs w:val="28"/>
+          <w:shd w:val="clear" w:color="auto" w:fill="FFFFFF"/>
+          <w:lang w:eastAsia="en-US"/>
+        </w:rPr>
+        <w:t xml:space="preserve"> которые в общих чертах моделируют нейроны биологического мозга. Каждое соединение, подобно синапсам в биологическом мозге, может передавать сигнал другим нейронам. Искусственный нейрон получает сигналы, затем обрабатывает их и может передавать сигналы подключенным к нему нейронам. «Сигналом» соединения является действительное </w:t>
+      </w:r>
+      <w:proofErr w:type="gramStart"/>
+      <w:r>
+        <w:rPr>
+          <w:rFonts w:eastAsiaTheme="minorHAnsi"/>
+          <w:color w:val="202122"/>
+          <w:sz w:val="28"/>
+          <w:szCs w:val="28"/>
+          <w:shd w:val="clear" w:color="auto" w:fill="FFFFFF"/>
+          <w:lang w:eastAsia="en-US"/>
+        </w:rPr>
+        <w:t>число ,</w:t>
+      </w:r>
+      <w:proofErr w:type="gramEnd"/>
+      <w:r>
+        <w:rPr>
+          <w:rFonts w:eastAsiaTheme="minorHAnsi"/>
+          <w:color w:val="202122"/>
+          <w:sz w:val="28"/>
+          <w:szCs w:val="28"/>
+          <w:shd w:val="clear" w:color="auto" w:fill="FFFFFF"/>
+          <w:lang w:eastAsia="en-US"/>
+        </w:rPr>
+        <w:t xml:space="preserve"> а выходной сигнал каждого нейрона вычисляется с помощью некоторой нелинейной функции суммы его входных сигналов.  Нейроны и ребра обычно имеют </w:t>
+      </w:r>
+      <w:proofErr w:type="gramStart"/>
+      <w:r>
+        <w:rPr>
+          <w:rFonts w:eastAsiaTheme="minorHAnsi"/>
+          <w:color w:val="202122"/>
+          <w:sz w:val="28"/>
+          <w:szCs w:val="28"/>
+          <w:shd w:val="clear" w:color="auto" w:fill="FFFFFF"/>
+          <w:lang w:eastAsia="en-US"/>
+        </w:rPr>
+        <w:t>вес ,</w:t>
+      </w:r>
+      <w:proofErr w:type="gramEnd"/>
+      <w:r>
+        <w:rPr>
+          <w:rFonts w:eastAsiaTheme="minorHAnsi"/>
+          <w:color w:val="202122"/>
+          <w:sz w:val="28"/>
+          <w:szCs w:val="28"/>
+          <w:shd w:val="clear" w:color="auto" w:fill="FFFFFF"/>
+          <w:lang w:eastAsia="en-US"/>
+        </w:rPr>
+        <w:t xml:space="preserve"> который корректируется по мере обучения. Вес увеличивает или уменьшает силу сигнала при соединении. Нейроны могут иметь порог, при котором сигнал отправляется только в том случае, если совокупный сигнал пересекает этот порог.</w:t>
       </w:r>
     </w:p>
     <w:p>
       <w:pPr>
         <w:pStyle w:val="a3"/>
-        <w:spacing w:before="120" w:after="120" w:line="276" w:lineRule="auto"/>
+        <w:spacing w:after="0" w:line="276" w:lineRule="auto"/>
         <w:ind w:left="0" w:firstLine="709"/>
         <w:jc w:val="both"/>
         <w:rPr>
@@ -3038,82 +3383,23 @@
           <w:szCs w:val="28"/>
           <w:shd w:val="clear" w:color="auto" w:fill="FFFFFF"/>
         </w:rPr>
-        <w:t xml:space="preserve">Искусственный нейрон являются упрощённой моделью естественного нейрона, а математически </w:t>
-      </w:r>
-      <w:r>
-        <w:rPr>
-          <w:rFonts w:ascii="Times New Roman" w:hAnsi="Times New Roman" w:cs="Times New Roman"/>
-          <w:color w:val="202122"/>
-          <w:sz w:val="28"/>
-          <w:szCs w:val="28"/>
-          <w:shd w:val="clear" w:color="auto" w:fill="FFFFFF"/>
-        </w:rPr>
-        <w:t>обычно представляют как некоторую нелинейную функцию от единственного аргумента — </w:t>
-      </w:r>
-      <w:r>
-        <w:rPr>
-          <w:rFonts w:ascii="Times New Roman" w:hAnsi="Times New Roman" w:cs="Times New Roman"/>
-          <w:color w:val="202122"/>
-          <w:sz w:val="28"/>
-          <w:szCs w:val="28"/>
-          <w:shd w:val="clear" w:color="auto" w:fill="FFFFFF"/>
-        </w:rPr>
-        <w:t>линейной комбинации</w:t>
-      </w:r>
-      <w:r>
-        <w:rPr>
-          <w:rFonts w:ascii="Times New Roman" w:hAnsi="Times New Roman" w:cs="Times New Roman"/>
-          <w:color w:val="202122"/>
-          <w:sz w:val="28"/>
-          <w:szCs w:val="28"/>
-          <w:shd w:val="clear" w:color="auto" w:fill="FFFFFF"/>
-        </w:rPr>
-        <w:t> всех входных сигналов.</w:t>
-      </w:r>
-      <w:r>
-        <w:rPr>
-          <w:rFonts w:ascii="Times New Roman" w:hAnsi="Times New Roman" w:cs="Times New Roman"/>
-          <w:color w:val="202122"/>
-          <w:sz w:val="28"/>
-          <w:szCs w:val="28"/>
-          <w:shd w:val="clear" w:color="auto" w:fill="FFFFFF"/>
-        </w:rPr>
-        <w:t xml:space="preserve"> </w:t>
-      </w:r>
-      <w:r>
-        <w:rPr>
-          <w:rFonts w:ascii="Times New Roman" w:hAnsi="Times New Roman" w:cs="Times New Roman"/>
-          <w:color w:val="202122"/>
-          <w:sz w:val="28"/>
-          <w:szCs w:val="28"/>
-          <w:shd w:val="clear" w:color="auto" w:fill="FFFFFF"/>
-        </w:rPr>
-        <w:t>Данную функцию называют </w:t>
-      </w:r>
-      <w:r>
-        <w:rPr>
-          <w:rFonts w:ascii="Times New Roman" w:hAnsi="Times New Roman" w:cs="Times New Roman"/>
-          <w:color w:val="202122"/>
-          <w:sz w:val="28"/>
-          <w:szCs w:val="28"/>
-        </w:rPr>
-        <w:t>функцией активации</w:t>
-      </w:r>
-      <w:r>
-        <w:rPr>
-          <w:rFonts w:ascii="Times New Roman" w:hAnsi="Times New Roman" w:cs="Times New Roman"/>
-          <w:color w:val="202122"/>
-          <w:sz w:val="28"/>
-          <w:szCs w:val="28"/>
-          <w:shd w:val="clear" w:color="auto" w:fill="FFFFFF"/>
-        </w:rPr>
-        <w:t> или функцией срабатывания, передаточной функцией. Полученный результат посылается на единственный выход.</w:t>
+        <w:t>М</w:t>
+      </w:r>
+      <w:r>
+        <w:rPr>
+          <w:rFonts w:ascii="Times New Roman" w:hAnsi="Times New Roman" w:cs="Times New Roman"/>
+          <w:color w:val="202122"/>
+          <w:sz w:val="28"/>
+          <w:szCs w:val="28"/>
+          <w:shd w:val="clear" w:color="auto" w:fill="FFFFFF"/>
+        </w:rPr>
+        <w:t>атематически нейрон представляет собой взвешенный сумматор, единственный выход которого определяется через его входы и матрицу весов следующим образом:</w:t>
       </w:r>
     </w:p>
     <w:p>
       <w:pPr>
         <w:pStyle w:val="a3"/>
-        <w:spacing w:before="120" w:after="120" w:line="276" w:lineRule="auto"/>
+        <w:spacing w:after="0" w:line="276" w:lineRule="auto"/>
         <w:ind w:left="0" w:firstLine="709"/>
         <w:jc w:val="both"/>
         <w:rPr>
@@ -3124,37 +3410,11 @@
           <w:shd w:val="clear" w:color="auto" w:fill="FFFFFF"/>
         </w:rPr>
       </w:pPr>
-      <w:r>
-        <w:rPr>
-          <w:rFonts w:ascii="Times New Roman" w:hAnsi="Times New Roman" w:cs="Times New Roman"/>
-          <w:color w:val="202122"/>
-          <w:sz w:val="28"/>
-          <w:szCs w:val="28"/>
-          <w:shd w:val="clear" w:color="auto" w:fill="FFFFFF"/>
-        </w:rPr>
-        <w:lastRenderedPageBreak/>
-        <w:t>Математически нейрон представляет собой взвешенный сумматор, единственный выход которого определяется через его входы и матрицу весов следующим образом:</w:t>
-      </w:r>
     </w:p>
     <w:p>
       <w:pPr>
         <w:pStyle w:val="a3"/>
-        <w:spacing w:before="120" w:after="120" w:line="276" w:lineRule="auto"/>
-        <w:ind w:left="0" w:firstLine="709"/>
-        <w:jc w:val="both"/>
-        <w:rPr>
-          <w:rFonts w:ascii="Times New Roman" w:hAnsi="Times New Roman" w:cs="Times New Roman"/>
-          <w:color w:val="202122"/>
-          <w:sz w:val="28"/>
-          <w:szCs w:val="28"/>
-          <w:shd w:val="clear" w:color="auto" w:fill="FFFFFF"/>
-        </w:rPr>
-      </w:pPr>
-    </w:p>
-    <w:p>
-      <w:pPr>
-        <w:pStyle w:val="a3"/>
-        <w:spacing w:before="120" w:after="120" w:line="276" w:lineRule="auto"/>
+        <w:spacing w:after="0" w:line="276" w:lineRule="auto"/>
         <w:ind w:left="0" w:firstLine="709"/>
         <w:jc w:val="both"/>
         <w:rPr>
@@ -3468,7 +3728,7 @@
     <w:p>
       <w:pPr>
         <w:pStyle w:val="a3"/>
-        <w:spacing w:before="120" w:after="120" w:line="276" w:lineRule="auto"/>
+        <w:spacing w:after="0" w:line="276" w:lineRule="auto"/>
         <w:ind w:left="0" w:firstLine="709"/>
         <w:jc w:val="both"/>
         <w:rPr>
@@ -3486,7 +3746,7 @@
       <w:pPr>
         <w:pStyle w:val="a5"/>
         <w:shd w:val="clear" w:color="auto" w:fill="FFFFFF"/>
-        <w:spacing w:before="120" w:beforeAutospacing="0" w:after="120" w:afterAutospacing="0" w:line="276" w:lineRule="auto"/>
+        <w:spacing w:before="0" w:beforeAutospacing="0" w:after="0" w:afterAutospacing="0" w:line="276" w:lineRule="auto"/>
         <w:ind w:firstLine="709"/>
         <w:contextualSpacing/>
         <w:jc w:val="both"/>
@@ -3505,6 +3765,7 @@
           <w:sz w:val="28"/>
           <w:szCs w:val="28"/>
         </w:rPr>
+        <w:lastRenderedPageBreak/>
         <w:t>Здесь</w:t>
       </w:r>
       <w:r>
@@ -3609,7 +3870,16 @@
           <w:sz w:val="28"/>
           <w:szCs w:val="28"/>
         </w:rPr>
-        <w:t>  — соответственно сигналы на входах нейрона и веса входов, функция</w:t>
+        <w:t xml:space="preserve">  — соответственно сигналы на входах нейрона и веса входов, </w:t>
+      </w:r>
+      <w:proofErr w:type="gramStart"/>
+      <w:r>
+        <w:rPr>
+          <w:color w:val="202122"/>
+          <w:sz w:val="28"/>
+          <w:szCs w:val="28"/>
+        </w:rPr>
+        <w:t>функция</w:t>
       </w:r>
       <w:r>
         <w:rPr>
@@ -3625,7 +3895,16 @@
           <w:sz w:val="28"/>
           <w:szCs w:val="28"/>
         </w:rPr>
-        <w:t> называется индуцированным локальным полем, а</w:t>
+        <w:t> называется</w:t>
+      </w:r>
+      <w:proofErr w:type="gramEnd"/>
+      <w:r>
+        <w:rPr>
+          <w:color w:val="202122"/>
+          <w:sz w:val="28"/>
+          <w:szCs w:val="28"/>
+        </w:rPr>
+        <w:t xml:space="preserve"> индуцированным локальным полем, а</w:t>
       </w:r>
       <w:r>
         <w:rPr>
@@ -3687,7 +3966,23 @@
           <w:sz w:val="28"/>
           <w:szCs w:val="28"/>
         </w:rPr>
-        <w:t> — передаточной функцией. Возможные значения сигналов на входах нейрона считают заданными в интервале </w:t>
+        <w:t> — передаточной функцией</w:t>
+      </w:r>
+      <w:r>
+        <w:rPr>
+          <w:color w:val="202122"/>
+          <w:sz w:val="28"/>
+          <w:szCs w:val="28"/>
+        </w:rPr>
+        <w:t xml:space="preserve">, определяющая зависимость </w:t>
+      </w:r>
+      <w:r>
+        <w:rPr>
+          <w:color w:val="202122"/>
+          <w:sz w:val="28"/>
+          <w:szCs w:val="28"/>
+        </w:rPr>
+        <w:t>сигнала на выходе нейрона от взвешенной суммы сигналов на его входах. Возможные значения сигналов на входах нейрона считают заданными в интервале </w:t>
       </w:r>
       <w:r>
         <w:rPr>
@@ -3848,93 +4143,31 @@
           <w:sz w:val="28"/>
           <w:szCs w:val="28"/>
         </w:rPr>
-        <w:t> используются для инициализации нейрона.</w:t>
+        <w:t> используются для инициализации н</w:t>
+      </w:r>
+      <w:proofErr w:type="spellStart"/>
+      <w:r>
+        <w:rPr>
+          <w:color w:val="202122"/>
+          <w:sz w:val="28"/>
+          <w:szCs w:val="28"/>
+        </w:rPr>
+        <w:t>ейрона</w:t>
+      </w:r>
+      <w:proofErr w:type="spellEnd"/>
+      <w:r>
+        <w:rPr>
+          <w:color w:val="202122"/>
+          <w:sz w:val="28"/>
+          <w:szCs w:val="28"/>
+        </w:rPr>
+        <w:t>.</w:t>
       </w:r>
     </w:p>
     <w:p>
       <w:pPr>
-        <w:pStyle w:val="a5"/>
-        <w:shd w:val="clear" w:color="auto" w:fill="FFFFFF"/>
-        <w:spacing w:before="120" w:beforeAutospacing="0" w:after="120" w:afterAutospacing="0" w:line="276" w:lineRule="auto"/>
-        <w:ind w:firstLine="709"/>
-        <w:contextualSpacing/>
-        <w:jc w:val="both"/>
-        <w:rPr>
-          <w:rFonts w:eastAsiaTheme="minorHAnsi"/>
-          <w:color w:val="202122"/>
-          <w:sz w:val="28"/>
-          <w:szCs w:val="28"/>
-          <w:shd w:val="clear" w:color="auto" w:fill="FFFFFF"/>
-          <w:lang w:eastAsia="en-US"/>
-        </w:rPr>
-      </w:pPr>
-      <w:r>
-        <w:rPr>
-          <w:color w:val="202122"/>
-          <w:sz w:val="28"/>
-          <w:szCs w:val="28"/>
-        </w:rPr>
-        <w:t xml:space="preserve">Передаточная функция </w:t>
-      </w:r>
-      <w:r>
-        <w:rPr>
-          <w:color w:val="202122"/>
-          <w:sz w:val="28"/>
-          <w:szCs w:val="28"/>
-        </w:rPr>
-        <w:t>определяет зависимость сигнала на выходе нейрона от взвешенной суммы сигналов на его входах.</w:t>
-      </w:r>
-    </w:p>
-    <w:p>
-      <w:pPr>
-        <w:pStyle w:val="a5"/>
-        <w:shd w:val="clear" w:color="auto" w:fill="FFFFFF"/>
-        <w:spacing w:before="120" w:beforeAutospacing="0" w:after="120" w:afterAutospacing="0" w:line="276" w:lineRule="auto"/>
-        <w:ind w:firstLine="709"/>
-        <w:contextualSpacing/>
-        <w:jc w:val="both"/>
-        <w:rPr>
-          <w:rFonts w:eastAsiaTheme="minorHAnsi"/>
-          <w:color w:val="202122"/>
-          <w:sz w:val="28"/>
-          <w:szCs w:val="28"/>
-          <w:shd w:val="clear" w:color="auto" w:fill="FFFFFF"/>
-          <w:lang w:eastAsia="en-US"/>
-        </w:rPr>
-      </w:pPr>
-      <w:r>
-        <w:rPr>
-          <w:color w:val="202122"/>
-          <w:sz w:val="28"/>
-          <w:szCs w:val="28"/>
-          <w:shd w:val="clear" w:color="auto" w:fill="FFFFFF"/>
-        </w:rPr>
-        <w:t>Связи, по которым выходные сигналы одних нейронов поступают на входы других, часто называют </w:t>
-      </w:r>
-      <w:hyperlink r:id="rId10" w:tooltip="Синапс" w:history="1">
-        <w:r>
-          <w:rPr>
-            <w:color w:val="202122"/>
-            <w:sz w:val="28"/>
-            <w:szCs w:val="28"/>
-          </w:rPr>
-          <w:t>синапсами</w:t>
-        </w:r>
-      </w:hyperlink>
-      <w:r>
-        <w:rPr>
-          <w:color w:val="202122"/>
-          <w:sz w:val="28"/>
-          <w:szCs w:val="28"/>
-          <w:shd w:val="clear" w:color="auto" w:fill="FFFFFF"/>
-        </w:rPr>
-        <w:t> по аналогии со связями между биологическими нейронами. Каждая связь характеризуется своим весом. Связи с положительным весом называются возбуждающими, а с отрицательным — тормозящими.</w:t>
-      </w:r>
-    </w:p>
-    <w:p>
-      <w:pPr>
         <w:pStyle w:val="a3"/>
-        <w:spacing w:before="120" w:after="120" w:line="276" w:lineRule="auto"/>
+        <w:spacing w:after="0" w:line="276" w:lineRule="auto"/>
         <w:ind w:left="0" w:firstLine="709"/>
         <w:jc w:val="both"/>
         <w:rPr>
@@ -4029,7 +4262,7 @@
     <w:p>
       <w:pPr>
         <w:pStyle w:val="a3"/>
-        <w:spacing w:before="120" w:after="120" w:line="276" w:lineRule="auto"/>
+        <w:spacing w:after="0" w:line="276" w:lineRule="auto"/>
         <w:ind w:left="0" w:firstLine="709"/>
         <w:jc w:val="both"/>
         <w:rPr>
@@ -4044,7 +4277,7 @@
     <w:p>
       <w:pPr>
         <w:pStyle w:val="a3"/>
-        <w:spacing w:before="120" w:after="120" w:line="276" w:lineRule="auto"/>
+        <w:spacing w:after="0" w:line="276" w:lineRule="auto"/>
         <w:ind w:left="0"/>
         <w:jc w:val="center"/>
         <w:rPr>
@@ -4058,9 +4291,8 @@
         <w:rPr>
           <w:noProof/>
         </w:rPr>
-        <w:lastRenderedPageBreak/>
         <w:drawing>
-          <wp:inline distT="0" distB="0" distL="0" distR="0" wp14:anchorId="69B9057C" wp14:editId="7A146892">
+          <wp:inline distT="0" distB="0" distL="0" distR="0" wp14:anchorId="151DFFF8" wp14:editId="3AF17FAC">
             <wp:extent cx="3843867" cy="2835134"/>
             <wp:effectExtent l="0" t="0" r="4445" b="3810"/>
             <wp:docPr id="3" name="Рисунок 3" descr="undefined"/>
@@ -4077,7 +4309,7 @@
                     </pic:cNvPicPr>
                   </pic:nvPicPr>
                   <pic:blipFill>
-                    <a:blip r:embed="rId11">
+                    <a:blip r:embed="rId10">
                       <a:extLst>
                         <a:ext uri="{28A0092B-C50C-407E-A947-70E740481C1C}">
                           <a14:useLocalDpi xmlns:a14="http://schemas.microsoft.com/office/drawing/2010/main" val="0"/>
@@ -4111,7 +4343,7 @@
     </w:p>
     <w:p>
       <w:pPr>
-        <w:spacing w:before="120" w:after="120" w:line="276" w:lineRule="auto"/>
+        <w:spacing w:after="0" w:line="276" w:lineRule="auto"/>
         <w:ind w:firstLine="709"/>
         <w:contextualSpacing/>
         <w:jc w:val="center"/>
@@ -4136,7 +4368,7 @@
       <w:pPr>
         <w:pStyle w:val="a5"/>
         <w:shd w:val="clear" w:color="auto" w:fill="FFFFFF"/>
-        <w:spacing w:before="120" w:beforeAutospacing="0" w:after="120" w:afterAutospacing="0" w:line="276" w:lineRule="auto"/>
+        <w:spacing w:before="0" w:beforeAutospacing="0" w:after="0" w:afterAutospacing="0" w:line="276" w:lineRule="auto"/>
         <w:ind w:firstLine="709"/>
         <w:contextualSpacing/>
         <w:jc w:val="both"/>
@@ -4154,7 +4386,7 @@
       <w:pPr>
         <w:pStyle w:val="a5"/>
         <w:shd w:val="clear" w:color="auto" w:fill="FFFFFF"/>
-        <w:spacing w:before="120" w:beforeAutospacing="0" w:after="120" w:afterAutospacing="0" w:line="276" w:lineRule="auto"/>
+        <w:spacing w:before="0" w:beforeAutospacing="0" w:after="0" w:afterAutospacing="0" w:line="276" w:lineRule="auto"/>
         <w:ind w:firstLine="709"/>
         <w:contextualSpacing/>
         <w:jc w:val="both"/>
@@ -4183,7 +4415,7 @@
       <w:pPr>
         <w:pStyle w:val="a5"/>
         <w:shd w:val="clear" w:color="auto" w:fill="FFFFFF"/>
-        <w:spacing w:before="120" w:beforeAutospacing="0" w:after="120" w:afterAutospacing="0" w:line="276" w:lineRule="auto"/>
+        <w:spacing w:before="0" w:beforeAutospacing="0" w:after="0" w:afterAutospacing="0" w:line="276" w:lineRule="auto"/>
         <w:ind w:firstLine="709"/>
         <w:contextualSpacing/>
         <w:jc w:val="both"/>
@@ -4196,7 +4428,7 @@
           <w:lang w:eastAsia="en-US"/>
         </w:rPr>
       </w:pPr>
-      <w:hyperlink r:id="rId12" w:tooltip="Нейронная сеть" w:history="1">
+      <w:hyperlink r:id="rId11" w:tooltip="Нейронная сеть" w:history="1">
         <w:r>
           <w:rPr>
             <w:rFonts w:eastAsiaTheme="minorHAnsi"/>
@@ -4218,9 +4450,21 @@
           <w:shd w:val="clear" w:color="auto" w:fill="FFFFFF"/>
           <w:lang w:eastAsia="en-US"/>
         </w:rPr>
-        <w:t> обучаются (или обучаются) путем обработки примеров, каждый из которых содержит известные «входные данные» и «результат», образуя между ними взвешенные по вероятности ассоциации, которые хранятся в структуре данных самой сети. Обучение нейронной сети по заданному примеру обычно проводится путем определения разницы между обработанным выходным сигналом сети (часто прогнозом) и целевым выходным сигналом. Эта разница и есть ошибка. Затем сеть корректирует свои взвешенные ассоциации в соответствии с правилом обучения и использованием этого значения ошибки. Последовательные корректировки заставят нейронную сеть выдавать выходные данные, которые все больше похожи на целевые выходные данные. После достаточного количества таких корректировок обучение может быть прекращено по определенным критериям. Это форма </w:t>
-      </w:r>
-      <w:hyperlink r:id="rId13" w:tooltip="Обучение под присмотром" w:history="1">
+        <w:t xml:space="preserve"> обучаются (или обучаются) путем обработки примеров, каждый из которых содержит известные «входные данные» и «результат», образуя между ними взвешенные по вероятности ассоциации, которые хранятся в структуре данных самой сети. Обучение нейронной сети по заданному примеру обычно проводится путем определения разницы между обработанным выходным сигналом сети (часто прогнозом) и целевым выходным сигналом. Эта разница и есть ошибка. Затем сеть корректирует </w:t>
+      </w:r>
+      <w:r>
+        <w:rPr>
+          <w:rFonts w:eastAsiaTheme="minorHAnsi"/>
+          <w:color w:val="202122"/>
+          <w:sz w:val="28"/>
+          <w:szCs w:val="28"/>
+          <w:shd w:val="clear" w:color="auto" w:fill="FFFFFF"/>
+          <w:lang w:eastAsia="en-US"/>
+        </w:rPr>
+        <w:lastRenderedPageBreak/>
+        <w:t>свои взвешенные ассоциации в соответствии с правилом обучения и использованием этого значения ошибки. Последовательные корректировки заставят нейронную сеть выдавать выходные данные, которые все больше похожи на целевые выходные данные. После достаточного количества таких корректировок обучение может быть прекращено по определенным критериям. Это форма </w:t>
+      </w:r>
+      <w:hyperlink r:id="rId12" w:tooltip="Обучение под присмотром" w:history="1">
         <w:r>
           <w:rPr>
             <w:rFonts w:eastAsiaTheme="minorHAnsi"/>
@@ -4249,7 +4493,7 @@
       <w:pPr>
         <w:pStyle w:val="a5"/>
         <w:shd w:val="clear" w:color="auto" w:fill="FFFFFF"/>
-        <w:spacing w:before="120" w:beforeAutospacing="0" w:after="120" w:afterAutospacing="0" w:line="276" w:lineRule="auto"/>
+        <w:spacing w:before="0" w:beforeAutospacing="0" w:after="0" w:afterAutospacing="0" w:line="276" w:lineRule="auto"/>
         <w:ind w:firstLine="709"/>
         <w:contextualSpacing/>
         <w:jc w:val="both"/>
@@ -4273,7 +4517,7 @@
         </w:rPr>
         <w:t>Такие системы «учатся» выполнять задачи, рассматривая примеры, как правило, без программирования правил для конкретных задач. Например, при </w:t>
       </w:r>
-      <w:hyperlink r:id="rId14" w:tooltip="Компьютерное зрение" w:history="1">
+      <w:hyperlink r:id="rId13" w:tooltip="Компьютерное зрение" w:history="1">
         <w:r>
           <w:rPr>
             <w:rFonts w:eastAsiaTheme="minorHAnsi"/>
@@ -4297,7 +4541,7 @@
         </w:rPr>
         <w:t> они могут научиться распознавать изображения, на которых есть кошки, анализируя примеры изображений, которые были вручную </w:t>
       </w:r>
-      <w:hyperlink r:id="rId15" w:tooltip="Маркированные данные" w:history="1">
+      <w:hyperlink r:id="rId14" w:tooltip="Маркированные данные" w:history="1">
         <w:r>
           <w:rPr>
             <w:rFonts w:eastAsiaTheme="minorHAnsi"/>
@@ -4319,25 +4563,13 @@
           <w:shd w:val="clear" w:color="auto" w:fill="FFFFFF"/>
           <w:lang w:eastAsia="en-US"/>
         </w:rPr>
-        <w:t xml:space="preserve"> как «кот» или «нет кота», и используя результаты для идентификации кошек на других изображениях. Они делают это, не зная заранее о кошках, например, о том, что у них есть шерсть, хвосты, </w:t>
-      </w:r>
-      <w:r>
-        <w:rPr>
-          <w:rFonts w:eastAsiaTheme="minorHAnsi"/>
-          <w:color w:val="202122"/>
-          <w:sz w:val="28"/>
-          <w:szCs w:val="28"/>
-          <w:shd w:val="clear" w:color="auto" w:fill="FFFFFF"/>
-          <w:lang w:eastAsia="en-US"/>
-        </w:rPr>
-        <w:lastRenderedPageBreak/>
-        <w:t>усы и кошачьи морды. Вместо этого они автоматически генерируют идентифицирующие характеристики на основе обрабатываемых примеров.</w:t>
+        <w:t> как «кот» или «нет кота», и используя результаты для идентификации кошек на других изображениях. Они делают это, не зная заранее о кошках, например, о том, что у них есть шерсть, хвосты, усы и кошачьи морды. Вместо этого они автоматически генерируют идентифицирующие характеристики на основе обрабатываемых примеров.</w:t>
       </w:r>
     </w:p>
     <w:p>
       <w:pPr>
         <w:pStyle w:val="a3"/>
-        <w:spacing w:before="120" w:after="120" w:line="276" w:lineRule="auto"/>
+        <w:spacing w:after="0" w:line="276" w:lineRule="auto"/>
         <w:ind w:left="709"/>
         <w:jc w:val="both"/>
         <w:rPr>
@@ -4364,7 +4596,7 @@
           <w:ilvl w:val="0"/>
           <w:numId w:val="20"/>
         </w:numPr>
-        <w:spacing w:before="120" w:after="120" w:line="276" w:lineRule="auto"/>
+        <w:spacing w:after="0" w:line="276" w:lineRule="auto"/>
         <w:ind w:left="0" w:firstLine="709"/>
         <w:jc w:val="both"/>
         <w:rPr>
@@ -4381,52 +4613,27 @@
           <w:sz w:val="28"/>
           <w:szCs w:val="28"/>
         </w:rPr>
-        <w:t xml:space="preserve">Прямого распространения </w:t>
-      </w:r>
-      <w:r>
-        <w:rPr>
-          <w:rFonts w:ascii="Times New Roman" w:hAnsi="Times New Roman" w:cs="Times New Roman"/>
-          <w:color w:val="202122"/>
-          <w:sz w:val="28"/>
-          <w:szCs w:val="28"/>
-        </w:rPr>
-        <w:t>—</w:t>
-      </w:r>
-      <w:r>
-        <w:rPr>
-          <w:rFonts w:ascii="Times New Roman" w:hAnsi="Times New Roman" w:cs="Times New Roman"/>
-          <w:color w:val="202122"/>
-          <w:sz w:val="28"/>
-          <w:szCs w:val="28"/>
-        </w:rPr>
-        <w:t xml:space="preserve"> </w:t>
-      </w:r>
-      <w:r>
-        <w:rPr>
-          <w:rFonts w:ascii="Times New Roman" w:hAnsi="Times New Roman" w:cs="Times New Roman"/>
-          <w:color w:val="202122"/>
-          <w:sz w:val="28"/>
-          <w:szCs w:val="28"/>
-        </w:rPr>
-        <w:t>характеризую</w:t>
-      </w:r>
-      <w:r>
-        <w:rPr>
-          <w:rFonts w:ascii="Times New Roman" w:hAnsi="Times New Roman" w:cs="Times New Roman"/>
-          <w:color w:val="202122"/>
-          <w:sz w:val="28"/>
-          <w:szCs w:val="28"/>
-        </w:rPr>
-        <w:t>тся</w:t>
-      </w:r>
-      <w:r>
-        <w:rPr>
-          <w:rFonts w:ascii="Times New Roman" w:hAnsi="Times New Roman" w:cs="Times New Roman"/>
-          <w:color w:val="202122"/>
-          <w:sz w:val="28"/>
-          <w:szCs w:val="28"/>
-        </w:rPr>
-        <w:t xml:space="preserve"> направлением потока информации между ее слоями. Его поток является однонаправленным, что означает, что информация в модели течет только в одном направлении — вперед — от входных узлов через скрытые узлы (если таковые имеются) и к выходным узлам без каких-либо циклов или петель.  В отличие от рекуррентных нейронных сетей , которые имеют двунаправленный поток.</w:t>
+        <w:t xml:space="preserve">Прямого распространения — характеризуются направлением потока информации между ее слоями. Его поток является однонаправленным, что означает, что информация в модели течет только в одном направлении — вперед — от входных узлов через скрытые узлы (если таковые имеются) и к выходным узлам без каких-либо циклов или петель.  В отличие от рекуррентных нейронных </w:t>
+      </w:r>
+      <w:proofErr w:type="gramStart"/>
+      <w:r>
+        <w:rPr>
+          <w:rFonts w:ascii="Times New Roman" w:hAnsi="Times New Roman" w:cs="Times New Roman"/>
+          <w:color w:val="202122"/>
+          <w:sz w:val="28"/>
+          <w:szCs w:val="28"/>
+        </w:rPr>
+        <w:t>сетей ,</w:t>
+      </w:r>
+      <w:proofErr w:type="gramEnd"/>
+      <w:r>
+        <w:rPr>
+          <w:rFonts w:ascii="Times New Roman" w:hAnsi="Times New Roman" w:cs="Times New Roman"/>
+          <w:color w:val="202122"/>
+          <w:sz w:val="28"/>
+          <w:szCs w:val="28"/>
+        </w:rPr>
+        <w:t> которые имеют двунаправленный поток.</w:t>
       </w:r>
     </w:p>
     <w:p>
@@ -4436,7 +4643,7 @@
           <w:ilvl w:val="0"/>
           <w:numId w:val="20"/>
         </w:numPr>
-        <w:spacing w:before="120" w:after="120" w:line="276" w:lineRule="auto"/>
+        <w:spacing w:after="0" w:line="276" w:lineRule="auto"/>
         <w:ind w:left="0" w:firstLine="709"/>
         <w:jc w:val="both"/>
         <w:rPr>
@@ -4533,7 +4740,7 @@
           <w:numId w:val="20"/>
         </w:numPr>
         <w:shd w:val="clear" w:color="auto" w:fill="FFFFFF"/>
-        <w:spacing w:before="120" w:beforeAutospacing="0" w:after="120" w:afterAutospacing="0" w:line="276" w:lineRule="auto"/>
+        <w:spacing w:before="0" w:beforeAutospacing="0" w:after="0" w:afterAutospacing="0" w:line="276" w:lineRule="auto"/>
         <w:ind w:left="0" w:firstLine="709"/>
         <w:contextualSpacing/>
         <w:jc w:val="both"/>
@@ -4632,7 +4839,7 @@
           <w:ilvl w:val="0"/>
           <w:numId w:val="20"/>
         </w:numPr>
-        <w:spacing w:before="120" w:after="120" w:line="276" w:lineRule="auto"/>
+        <w:spacing w:after="0" w:line="276" w:lineRule="auto"/>
         <w:ind w:left="0" w:firstLine="709"/>
         <w:jc w:val="both"/>
         <w:rPr>
@@ -4651,37 +4858,7 @@
           <w:szCs w:val="28"/>
           <w:shd w:val="clear" w:color="auto" w:fill="FFFFFF"/>
         </w:rPr>
-        <w:t>Рекуррентные – характеризующи</w:t>
-      </w:r>
-      <w:r>
-        <w:rPr>
-          <w:rFonts w:ascii="Times New Roman" w:hAnsi="Times New Roman" w:cs="Times New Roman"/>
-          <w:color w:val="202122"/>
-          <w:sz w:val="28"/>
-          <w:szCs w:val="28"/>
-          <w:shd w:val="clear" w:color="auto" w:fill="FFFFFF"/>
-        </w:rPr>
-        <w:t>е</w:t>
-      </w:r>
-      <w:r>
-        <w:rPr>
-          <w:rFonts w:ascii="Times New Roman" w:hAnsi="Times New Roman" w:cs="Times New Roman"/>
-          <w:color w:val="202122"/>
-          <w:sz w:val="28"/>
-          <w:szCs w:val="28"/>
-          <w:shd w:val="clear" w:color="auto" w:fill="FFFFFF"/>
-        </w:rPr>
-        <w:t>ся направлением потока информации между ее слоям</w:t>
-      </w:r>
-      <w:r>
-        <w:rPr>
-          <w:rFonts w:ascii="Times New Roman" w:hAnsi="Times New Roman" w:cs="Times New Roman"/>
-          <w:color w:val="202122"/>
-          <w:sz w:val="28"/>
-          <w:szCs w:val="28"/>
-          <w:shd w:val="clear" w:color="auto" w:fill="FFFFFF"/>
-        </w:rPr>
-        <w:t>и. В отличие от однонаправленной </w:t>
+        <w:t>Рекуррентные – характеризующиеся направлением потока информации между ее слоями. В отличие от однонаправленной </w:t>
       </w:r>
       <w:r>
         <w:rPr>
@@ -4729,15 +4906,66 @@
           <w:shd w:val="clear" w:color="auto" w:fill="FFFFFF"/>
         </w:rPr>
       </w:pPr>
-      <w:r>
-        <w:rPr>
-          <w:rFonts w:ascii="Times New Roman" w:hAnsi="Times New Roman" w:cs="Times New Roman"/>
-          <w:color w:val="202122"/>
-          <w:sz w:val="28"/>
-          <w:szCs w:val="28"/>
-          <w:shd w:val="clear" w:color="auto" w:fill="FFFFFF"/>
-        </w:rPr>
-        <w:t>1.3 Свёрточные нейронные сети в распознавании лиц</w:t>
+    </w:p>
+    <w:p>
+      <w:pPr>
+        <w:spacing w:before="120" w:after="120" w:line="276" w:lineRule="auto"/>
+        <w:ind w:left="708"/>
+        <w:jc w:val="both"/>
+        <w:rPr>
+          <w:rFonts w:ascii="Times New Roman" w:hAnsi="Times New Roman" w:cs="Times New Roman"/>
+          <w:color w:val="202122"/>
+          <w:sz w:val="28"/>
+          <w:szCs w:val="28"/>
+          <w:shd w:val="clear" w:color="auto" w:fill="FFFFFF"/>
+        </w:rPr>
+      </w:pPr>
+    </w:p>
+    <w:p>
+      <w:pPr>
+        <w:spacing w:before="120" w:after="120" w:line="276" w:lineRule="auto"/>
+        <w:ind w:left="708"/>
+        <w:jc w:val="both"/>
+        <w:rPr>
+          <w:rFonts w:ascii="Times New Roman" w:hAnsi="Times New Roman" w:cs="Times New Roman"/>
+          <w:color w:val="202122"/>
+          <w:sz w:val="28"/>
+          <w:szCs w:val="28"/>
+          <w:shd w:val="clear" w:color="auto" w:fill="FFFFFF"/>
+        </w:rPr>
+      </w:pPr>
+      <w:r>
+        <w:rPr>
+          <w:rFonts w:ascii="Times New Roman" w:hAnsi="Times New Roman" w:cs="Times New Roman"/>
+          <w:color w:val="202122"/>
+          <w:sz w:val="28"/>
+          <w:szCs w:val="28"/>
+          <w:shd w:val="clear" w:color="auto" w:fill="FFFFFF"/>
+        </w:rPr>
+        <w:lastRenderedPageBreak/>
+        <w:t xml:space="preserve">1.3 </w:t>
+      </w:r>
+      <w:proofErr w:type="spellStart"/>
+      <w:r>
+        <w:rPr>
+          <w:rFonts w:ascii="Times New Roman" w:hAnsi="Times New Roman" w:cs="Times New Roman"/>
+          <w:color w:val="202122"/>
+          <w:sz w:val="28"/>
+          <w:szCs w:val="28"/>
+          <w:shd w:val="clear" w:color="auto" w:fill="FFFFFF"/>
+        </w:rPr>
+        <w:t>Свёрточные</w:t>
+      </w:r>
+      <w:proofErr w:type="spellEnd"/>
+      <w:r>
+        <w:rPr>
+          <w:rFonts w:ascii="Times New Roman" w:hAnsi="Times New Roman" w:cs="Times New Roman"/>
+          <w:color w:val="202122"/>
+          <w:sz w:val="28"/>
+          <w:szCs w:val="28"/>
+          <w:shd w:val="clear" w:color="auto" w:fill="FFFFFF"/>
+        </w:rPr>
+        <w:t xml:space="preserve"> нейронные сети в распознавании лиц</w:t>
       </w:r>
     </w:p>
     <w:p>
@@ -4767,15 +4995,49 @@
           <w:shd w:val="clear" w:color="auto" w:fill="FFFFFF"/>
         </w:rPr>
       </w:pPr>
-      <w:r>
-        <w:rPr>
-          <w:rFonts w:ascii="Times New Roman" w:hAnsi="Times New Roman" w:cs="Times New Roman"/>
-          <w:color w:val="202122"/>
-          <w:sz w:val="28"/>
-          <w:szCs w:val="28"/>
-          <w:shd w:val="clear" w:color="auto" w:fill="FFFFFF"/>
-        </w:rPr>
-        <w:t>Свёрточная нейронная сеть специальная архитектура искусственных нейронных сетей, предложенная Яном Лекуном в 1988 году</w:t>
+      <w:proofErr w:type="spellStart"/>
+      <w:r>
+        <w:rPr>
+          <w:rFonts w:ascii="Times New Roman" w:hAnsi="Times New Roman" w:cs="Times New Roman"/>
+          <w:color w:val="202122"/>
+          <w:sz w:val="28"/>
+          <w:szCs w:val="28"/>
+          <w:shd w:val="clear" w:color="auto" w:fill="FFFFFF"/>
+        </w:rPr>
+        <w:t>Свёрточная</w:t>
+      </w:r>
+      <w:proofErr w:type="spellEnd"/>
+      <w:r>
+        <w:rPr>
+          <w:rFonts w:ascii="Times New Roman" w:hAnsi="Times New Roman" w:cs="Times New Roman"/>
+          <w:color w:val="202122"/>
+          <w:sz w:val="28"/>
+          <w:szCs w:val="28"/>
+          <w:shd w:val="clear" w:color="auto" w:fill="FFFFFF"/>
+        </w:rPr>
+        <w:t xml:space="preserve"> нейронная сеть специальная архитектура искусственных нейронных сетей, предложенная Яном </w:t>
+      </w:r>
+      <w:proofErr w:type="spellStart"/>
+      <w:r>
+        <w:rPr>
+          <w:rFonts w:ascii="Times New Roman" w:hAnsi="Times New Roman" w:cs="Times New Roman"/>
+          <w:color w:val="202122"/>
+          <w:sz w:val="28"/>
+          <w:szCs w:val="28"/>
+          <w:shd w:val="clear" w:color="auto" w:fill="FFFFFF"/>
+        </w:rPr>
+        <w:t>Лекуном</w:t>
+      </w:r>
+      <w:proofErr w:type="spellEnd"/>
+      <w:r>
+        <w:rPr>
+          <w:rFonts w:ascii="Times New Roman" w:hAnsi="Times New Roman" w:cs="Times New Roman"/>
+          <w:color w:val="202122"/>
+          <w:sz w:val="28"/>
+          <w:szCs w:val="28"/>
+          <w:shd w:val="clear" w:color="auto" w:fill="FFFFFF"/>
+        </w:rPr>
+        <w:t> в 1988 году</w:t>
       </w:r>
       <w:r>
         <w:rPr>
@@ -4824,7 +5086,55 @@
           <w:shd w:val="clear" w:color="auto" w:fill="FFFFFF"/>
           <w:lang w:eastAsia="en-US"/>
         </w:rPr>
-        <w:t>Работа свёрточной нейронной сети интерпретируется как переход от конкретных особенностей изображения к более абстрактным деталям, и далее к ещё более абстрактным деталям вплоть до выделения понятий высокого уровня. При этом сеть самонастраивается и вырабатывает сама необходимую иерархию абстрактных признаков (последовательности карт признаков), фильтруя маловажные детали и выделяя существенное.</w:t>
+        <w:t xml:space="preserve">Работа </w:t>
+      </w:r>
+      <w:proofErr w:type="spellStart"/>
+      <w:r>
+        <w:rPr>
+          <w:rFonts w:eastAsiaTheme="minorHAnsi"/>
+          <w:color w:val="202122"/>
+          <w:sz w:val="28"/>
+          <w:szCs w:val="28"/>
+          <w:shd w:val="clear" w:color="auto" w:fill="FFFFFF"/>
+          <w:lang w:eastAsia="en-US"/>
+        </w:rPr>
+        <w:t>свёрточной</w:t>
+      </w:r>
+      <w:proofErr w:type="spellEnd"/>
+      <w:r>
+        <w:rPr>
+          <w:rFonts w:eastAsiaTheme="minorHAnsi"/>
+          <w:color w:val="202122"/>
+          <w:sz w:val="28"/>
+          <w:szCs w:val="28"/>
+          <w:shd w:val="clear" w:color="auto" w:fill="FFFFFF"/>
+          <w:lang w:eastAsia="en-US"/>
+        </w:rPr>
+        <w:t xml:space="preserve"> нейронной сети интерпретируется как переход от конкретных особенностей изображения к более абстрактным деталям, и далее к ещё более абстрактным деталям вплоть до выделения понятий высокого уровня. При этом сеть </w:t>
+      </w:r>
+      <w:proofErr w:type="spellStart"/>
+      <w:r>
+        <w:rPr>
+          <w:rFonts w:eastAsiaTheme="minorHAnsi"/>
+          <w:color w:val="202122"/>
+          <w:sz w:val="28"/>
+          <w:szCs w:val="28"/>
+          <w:shd w:val="clear" w:color="auto" w:fill="FFFFFF"/>
+          <w:lang w:eastAsia="en-US"/>
+        </w:rPr>
+        <w:t>самонастраивается</w:t>
+      </w:r>
+      <w:proofErr w:type="spellEnd"/>
+      <w:r>
+        <w:rPr>
+          <w:rFonts w:eastAsiaTheme="minorHAnsi"/>
+          <w:color w:val="202122"/>
+          <w:sz w:val="28"/>
+          <w:szCs w:val="28"/>
+          <w:shd w:val="clear" w:color="auto" w:fill="FFFFFF"/>
+          <w:lang w:eastAsia="en-US"/>
+        </w:rPr>
+        <w:t xml:space="preserve"> и вырабатывает сама необходимую иерархию абстрактных признаков (последовательности карт признаков), фильтруя маловажные детали и выделяя существенное.</w:t>
       </w:r>
     </w:p>
     <w:p>
@@ -4844,16 +5154,29 @@
           <w:lang w:eastAsia="en-US"/>
         </w:rPr>
       </w:pPr>
-      <w:r>
-        <w:rPr>
-          <w:rFonts w:eastAsiaTheme="minorHAnsi"/>
-          <w:color w:val="202122"/>
-          <w:sz w:val="28"/>
-          <w:szCs w:val="28"/>
-          <w:shd w:val="clear" w:color="auto" w:fill="FFFFFF"/>
-          <w:lang w:eastAsia="en-US"/>
-        </w:rPr>
-        <w:t>Сверточные сети состоят слоёв, которые разделены на 3 типа:</w:t>
+      <w:proofErr w:type="spellStart"/>
+      <w:r>
+        <w:rPr>
+          <w:rFonts w:eastAsiaTheme="minorHAnsi"/>
+          <w:color w:val="202122"/>
+          <w:sz w:val="28"/>
+          <w:szCs w:val="28"/>
+          <w:shd w:val="clear" w:color="auto" w:fill="FFFFFF"/>
+          <w:lang w:eastAsia="en-US"/>
+        </w:rPr>
+        <w:t>Сверточные</w:t>
+      </w:r>
+      <w:proofErr w:type="spellEnd"/>
+      <w:r>
+        <w:rPr>
+          <w:rFonts w:eastAsiaTheme="minorHAnsi"/>
+          <w:color w:val="202122"/>
+          <w:sz w:val="28"/>
+          <w:szCs w:val="28"/>
+          <w:shd w:val="clear" w:color="auto" w:fill="FFFFFF"/>
+          <w:lang w:eastAsia="en-US"/>
+        </w:rPr>
+        <w:t xml:space="preserve"> сети состоят слоёв, которые разделены на 3 типа:</w:t>
       </w:r>
     </w:p>
     <w:p>
@@ -4911,9 +5234,9 @@
           <w:shd w:val="clear" w:color="auto" w:fill="FFFFFF"/>
           <w:lang w:eastAsia="en-US"/>
         </w:rPr>
-        <w:lastRenderedPageBreak/>
         <w:t xml:space="preserve">- слой </w:t>
       </w:r>
+      <w:proofErr w:type="spellStart"/>
       <w:r>
         <w:rPr>
           <w:rFonts w:eastAsiaTheme="minorHAnsi"/>
@@ -4925,6 +5248,7 @@
         </w:rPr>
         <w:t>пулинга</w:t>
       </w:r>
+      <w:proofErr w:type="spellEnd"/>
       <w:r>
         <w:rPr>
           <w:rFonts w:eastAsiaTheme="minorHAnsi"/>
@@ -4963,18 +5287,66 @@
           <w:shd w:val="clear" w:color="auto" w:fill="FFFFFF"/>
           <w:lang w:eastAsia="en-US"/>
         </w:rPr>
-        <w:t xml:space="preserve">Слой свёртки - </w:t>
-      </w:r>
-      <w:r>
-        <w:rPr>
-          <w:rFonts w:eastAsiaTheme="minorHAnsi"/>
-          <w:color w:val="202122"/>
-          <w:sz w:val="28"/>
-          <w:szCs w:val="28"/>
-          <w:shd w:val="clear" w:color="auto" w:fill="FFFFFF"/>
-          <w:lang w:eastAsia="en-US"/>
-        </w:rPr>
-        <w:t>это основной блок свёрточной нейронной сети. Слой свёртки включает в себя для каждого канала свой фильтр, ядро свёртки которого обрабатывает предыдущий слой по фрагментам (суммируя результаты поэлементного произведения для каждого фрагмента). Весовые коэффициенты ядра свёртки (небольшой матрицы) неизвестны и устанавливаются в процессе обучения.</w:t>
+        <w:t xml:space="preserve">Слой свёртки </w:t>
+      </w:r>
+      <w:proofErr w:type="gramStart"/>
+      <w:r>
+        <w:rPr>
+          <w:rFonts w:eastAsiaTheme="minorHAnsi"/>
+          <w:color w:val="202122"/>
+          <w:sz w:val="28"/>
+          <w:szCs w:val="28"/>
+          <w:shd w:val="clear" w:color="auto" w:fill="FFFFFF"/>
+          <w:lang w:eastAsia="en-US"/>
+        </w:rPr>
+        <w:t xml:space="preserve">- </w:t>
+      </w:r>
+      <w:r>
+        <w:rPr>
+          <w:rFonts w:eastAsiaTheme="minorHAnsi"/>
+          <w:color w:val="202122"/>
+          <w:sz w:val="28"/>
+          <w:szCs w:val="28"/>
+          <w:shd w:val="clear" w:color="auto" w:fill="FFFFFF"/>
+          <w:lang w:eastAsia="en-US"/>
+        </w:rPr>
+        <w:t>это</w:t>
+      </w:r>
+      <w:proofErr w:type="gramEnd"/>
+      <w:r>
+        <w:rPr>
+          <w:rFonts w:eastAsiaTheme="minorHAnsi"/>
+          <w:color w:val="202122"/>
+          <w:sz w:val="28"/>
+          <w:szCs w:val="28"/>
+          <w:shd w:val="clear" w:color="auto" w:fill="FFFFFF"/>
+          <w:lang w:eastAsia="en-US"/>
+        </w:rPr>
+        <w:t xml:space="preserve"> основной блок </w:t>
+      </w:r>
+      <w:proofErr w:type="spellStart"/>
+      <w:r>
+        <w:rPr>
+          <w:rFonts w:eastAsiaTheme="minorHAnsi"/>
+          <w:color w:val="202122"/>
+          <w:sz w:val="28"/>
+          <w:szCs w:val="28"/>
+          <w:shd w:val="clear" w:color="auto" w:fill="FFFFFF"/>
+          <w:lang w:eastAsia="en-US"/>
+        </w:rPr>
+        <w:t>свёрточной</w:t>
+      </w:r>
+      <w:proofErr w:type="spellEnd"/>
+      <w:r>
+        <w:rPr>
+          <w:rFonts w:eastAsiaTheme="minorHAnsi"/>
+          <w:color w:val="202122"/>
+          <w:sz w:val="28"/>
+          <w:szCs w:val="28"/>
+          <w:shd w:val="clear" w:color="auto" w:fill="FFFFFF"/>
+          <w:lang w:eastAsia="en-US"/>
+        </w:rPr>
+        <w:t xml:space="preserve"> нейронной сети. Слой свёртки включает в себя для каждого канала свой фильтр, ядро свёртки которого обрабатывает предыдущий слой по фрагментам (суммируя результаты поэлементного произведения для каждого фрагмента). Весовые коэффициенты ядра свёртки (небольшой матрицы) неизвестны и устанавливаются в процессе обучения.</w:t>
       </w:r>
       <w:r>
         <w:rPr>
@@ -4996,7 +5368,31 @@
           <w:shd w:val="clear" w:color="auto" w:fill="FFFFFF"/>
           <w:lang w:eastAsia="en-US"/>
         </w:rPr>
-        <w:t>Скалярный результат свёртки попадает а функцию активации, которая представляет собой некую нелинейную функцию.</w:t>
+        <w:t xml:space="preserve">Скалярный результат свёртки </w:t>
+      </w:r>
+      <w:proofErr w:type="gramStart"/>
+      <w:r>
+        <w:rPr>
+          <w:rFonts w:eastAsiaTheme="minorHAnsi"/>
+          <w:color w:val="202122"/>
+          <w:sz w:val="28"/>
+          <w:szCs w:val="28"/>
+          <w:shd w:val="clear" w:color="auto" w:fill="FFFFFF"/>
+          <w:lang w:eastAsia="en-US"/>
+        </w:rPr>
+        <w:t>попадает</w:t>
+      </w:r>
+      <w:proofErr w:type="gramEnd"/>
+      <w:r>
+        <w:rPr>
+          <w:rFonts w:eastAsiaTheme="minorHAnsi"/>
+          <w:color w:val="202122"/>
+          <w:sz w:val="28"/>
+          <w:szCs w:val="28"/>
+          <w:shd w:val="clear" w:color="auto" w:fill="FFFFFF"/>
+          <w:lang w:eastAsia="en-US"/>
+        </w:rPr>
+        <w:t xml:space="preserve"> а функцию активации, которая представляет собой некую нелинейную функцию.</w:t>
       </w:r>
     </w:p>
     <w:p>
@@ -5025,7 +5421,92 @@
           <w:shd w:val="clear" w:color="auto" w:fill="FFFFFF"/>
           <w:lang w:eastAsia="en-US"/>
         </w:rPr>
-        <w:t xml:space="preserve">Слой пулинга(иначе подвыборки, субдискретизации) </w:t>
+        <w:t xml:space="preserve">Слой </w:t>
+      </w:r>
+      <w:proofErr w:type="spellStart"/>
+      <w:proofErr w:type="gramStart"/>
+      <w:r>
+        <w:rPr>
+          <w:rFonts w:eastAsiaTheme="minorHAnsi"/>
+          <w:color w:val="202122"/>
+          <w:sz w:val="28"/>
+          <w:szCs w:val="28"/>
+          <w:shd w:val="clear" w:color="auto" w:fill="FFFFFF"/>
+          <w:lang w:eastAsia="en-US"/>
+        </w:rPr>
+        <w:t>пулинга</w:t>
+      </w:r>
+      <w:proofErr w:type="spellEnd"/>
+      <w:r>
+        <w:rPr>
+          <w:rFonts w:eastAsiaTheme="minorHAnsi"/>
+          <w:color w:val="202122"/>
+          <w:sz w:val="28"/>
+          <w:szCs w:val="28"/>
+          <w:shd w:val="clear" w:color="auto" w:fill="FFFFFF"/>
+          <w:lang w:eastAsia="en-US"/>
+        </w:rPr>
+        <w:t>(</w:t>
+      </w:r>
+      <w:proofErr w:type="gramEnd"/>
+      <w:r>
+        <w:rPr>
+          <w:rFonts w:eastAsiaTheme="minorHAnsi"/>
+          <w:color w:val="202122"/>
+          <w:sz w:val="28"/>
+          <w:szCs w:val="28"/>
+          <w:shd w:val="clear" w:color="auto" w:fill="FFFFFF"/>
+          <w:lang w:eastAsia="en-US"/>
+        </w:rPr>
+        <w:t xml:space="preserve">иначе </w:t>
+      </w:r>
+      <w:proofErr w:type="spellStart"/>
+      <w:r>
+        <w:rPr>
+          <w:rFonts w:eastAsiaTheme="minorHAnsi"/>
+          <w:color w:val="202122"/>
+          <w:sz w:val="28"/>
+          <w:szCs w:val="28"/>
+          <w:shd w:val="clear" w:color="auto" w:fill="FFFFFF"/>
+          <w:lang w:eastAsia="en-US"/>
+        </w:rPr>
+        <w:t>подвыборки</w:t>
+      </w:r>
+      <w:proofErr w:type="spellEnd"/>
+      <w:r>
+        <w:rPr>
+          <w:rFonts w:eastAsiaTheme="minorHAnsi"/>
+          <w:color w:val="202122"/>
+          <w:sz w:val="28"/>
+          <w:szCs w:val="28"/>
+          <w:shd w:val="clear" w:color="auto" w:fill="FFFFFF"/>
+          <w:lang w:eastAsia="en-US"/>
+        </w:rPr>
+        <w:t xml:space="preserve">, </w:t>
+      </w:r>
+      <w:proofErr w:type="spellStart"/>
+      <w:r>
+        <w:rPr>
+          <w:rFonts w:eastAsiaTheme="minorHAnsi"/>
+          <w:color w:val="202122"/>
+          <w:sz w:val="28"/>
+          <w:szCs w:val="28"/>
+          <w:shd w:val="clear" w:color="auto" w:fill="FFFFFF"/>
+          <w:lang w:eastAsia="en-US"/>
+        </w:rPr>
+        <w:t>субдискретизации</w:t>
+      </w:r>
+      <w:proofErr w:type="spellEnd"/>
+      <w:r>
+        <w:rPr>
+          <w:rFonts w:eastAsiaTheme="minorHAnsi"/>
+          <w:color w:val="202122"/>
+          <w:sz w:val="28"/>
+          <w:szCs w:val="28"/>
+          <w:shd w:val="clear" w:color="auto" w:fill="FFFFFF"/>
+          <w:lang w:eastAsia="en-US"/>
+        </w:rPr>
+        <w:t xml:space="preserve">) </w:t>
       </w:r>
       <w:r>
         <w:rPr>
@@ -5069,7 +5550,55 @@
           <w:shd w:val="clear" w:color="auto" w:fill="FFFFFF"/>
           <w:lang w:eastAsia="en-US"/>
         </w:rPr>
-        <w:t xml:space="preserve">. Преобразования затрагивают непересекающиеся прямоугольники или квадраты, каждый из которых ужимается в один пиксель, при этом выбирается пиксель, имеющий максимальное значение. Операция пулинга позволяет существенно уменьшить пространственный объём изображения. Пулинг интерпретируется так: если на предыдущей операции свёртки уже были выявлены некоторые признаки, то для дальнейшей обработки настолько подробное изображение уже не нужно, и оно уплотняется до менее подробного. </w:t>
+        <w:t xml:space="preserve">. Преобразования затрагивают непересекающиеся прямоугольники или квадраты, каждый из которых ужимается в один пиксель, при этом выбирается пиксель, имеющий максимальное значение. Операция </w:t>
+      </w:r>
+      <w:proofErr w:type="spellStart"/>
+      <w:r>
+        <w:rPr>
+          <w:rFonts w:eastAsiaTheme="minorHAnsi"/>
+          <w:color w:val="202122"/>
+          <w:sz w:val="28"/>
+          <w:szCs w:val="28"/>
+          <w:shd w:val="clear" w:color="auto" w:fill="FFFFFF"/>
+          <w:lang w:eastAsia="en-US"/>
+        </w:rPr>
+        <w:t>пулинга</w:t>
+      </w:r>
+      <w:proofErr w:type="spellEnd"/>
+      <w:r>
+        <w:rPr>
+          <w:rFonts w:eastAsiaTheme="minorHAnsi"/>
+          <w:color w:val="202122"/>
+          <w:sz w:val="28"/>
+          <w:szCs w:val="28"/>
+          <w:shd w:val="clear" w:color="auto" w:fill="FFFFFF"/>
+          <w:lang w:eastAsia="en-US"/>
+        </w:rPr>
+        <w:t xml:space="preserve"> позволяет существенно уменьшить пространственный объём изображения. </w:t>
+      </w:r>
+      <w:proofErr w:type="spellStart"/>
+      <w:r>
+        <w:rPr>
+          <w:rFonts w:eastAsiaTheme="minorHAnsi"/>
+          <w:color w:val="202122"/>
+          <w:sz w:val="28"/>
+          <w:szCs w:val="28"/>
+          <w:shd w:val="clear" w:color="auto" w:fill="FFFFFF"/>
+          <w:lang w:eastAsia="en-US"/>
+        </w:rPr>
+        <w:t>Пулинг</w:t>
+      </w:r>
+      <w:proofErr w:type="spellEnd"/>
+      <w:r>
+        <w:rPr>
+          <w:rFonts w:eastAsiaTheme="minorHAnsi"/>
+          <w:color w:val="202122"/>
+          <w:sz w:val="28"/>
+          <w:szCs w:val="28"/>
+          <w:shd w:val="clear" w:color="auto" w:fill="FFFFFF"/>
+          <w:lang w:eastAsia="en-US"/>
+        </w:rPr>
+        <w:t xml:space="preserve"> интерпретируется так: если на предыдущей операции свёртки уже были выявлены некоторые признаки, то для дальнейшей обработки настолько подробное изображение уже не нужно, и оно уплотняется до менее подробного. </w:t>
       </w:r>
     </w:p>
     <w:p>
@@ -5110,6 +5639,7 @@
         <w:rPr>
           <w:noProof/>
         </w:rPr>
+        <w:lastRenderedPageBreak/>
         <w:drawing>
           <wp:inline distT="0" distB="0" distL="0" distR="0" wp14:anchorId="2F598FFB" wp14:editId="01D7CBB6">
             <wp:extent cx="2956560" cy="1714970"/>
@@ -5128,7 +5658,7 @@
                     </pic:cNvPicPr>
                   </pic:nvPicPr>
                   <pic:blipFill>
-                    <a:blip r:embed="rId16">
+                    <a:blip r:embed="rId15">
                       <a:extLst>
                         <a:ext uri="{28A0092B-C50C-407E-A947-70E740481C1C}">
                           <a14:useLocalDpi xmlns:a14="http://schemas.microsoft.com/office/drawing/2010/main" val="0"/>
@@ -5187,16 +5717,29 @@
         </w:rPr>
         <w:t xml:space="preserve">Рисунок - </w:t>
       </w:r>
-      <w:r>
-        <w:rPr>
-          <w:rFonts w:eastAsiaTheme="minorHAnsi"/>
-          <w:color w:val="202122"/>
-          <w:sz w:val="28"/>
-          <w:szCs w:val="28"/>
-          <w:shd w:val="clear" w:color="auto" w:fill="FFFFFF"/>
-          <w:lang w:eastAsia="en-US"/>
-        </w:rPr>
-        <w:t>Пулинг с функцией максимума и фильтром 2×2 с шагом 2</w:t>
+      <w:proofErr w:type="spellStart"/>
+      <w:r>
+        <w:rPr>
+          <w:rFonts w:eastAsiaTheme="minorHAnsi"/>
+          <w:color w:val="202122"/>
+          <w:sz w:val="28"/>
+          <w:szCs w:val="28"/>
+          <w:shd w:val="clear" w:color="auto" w:fill="FFFFFF"/>
+          <w:lang w:eastAsia="en-US"/>
+        </w:rPr>
+        <w:t>Пулинг</w:t>
+      </w:r>
+      <w:proofErr w:type="spellEnd"/>
+      <w:r>
+        <w:rPr>
+          <w:rFonts w:eastAsiaTheme="minorHAnsi"/>
+          <w:color w:val="202122"/>
+          <w:sz w:val="28"/>
+          <w:szCs w:val="28"/>
+          <w:shd w:val="clear" w:color="auto" w:fill="FFFFFF"/>
+          <w:lang w:eastAsia="en-US"/>
+        </w:rPr>
+        <w:t xml:space="preserve"> с функцией максимума и фильтром 2×2 с шагом 2</w:t>
       </w:r>
     </w:p>
     <w:p>
@@ -5243,7 +5786,31 @@
           <w:shd w:val="clear" w:color="auto" w:fill="FFFFFF"/>
           <w:lang w:eastAsia="en-US"/>
         </w:rPr>
-        <w:t>Вот несколько конкретных технологий, которые используют сверточные нейронные сети для распознавания лиц:</w:t>
+        <w:t xml:space="preserve">Вот несколько конкретных технологий, которые используют </w:t>
+      </w:r>
+      <w:proofErr w:type="spellStart"/>
+      <w:r>
+        <w:rPr>
+          <w:rFonts w:eastAsiaTheme="minorHAnsi"/>
+          <w:color w:val="202122"/>
+          <w:sz w:val="28"/>
+          <w:szCs w:val="28"/>
+          <w:shd w:val="clear" w:color="auto" w:fill="FFFFFF"/>
+          <w:lang w:eastAsia="en-US"/>
+        </w:rPr>
+        <w:t>сверточные</w:t>
+      </w:r>
+      <w:proofErr w:type="spellEnd"/>
+      <w:r>
+        <w:rPr>
+          <w:rFonts w:eastAsiaTheme="minorHAnsi"/>
+          <w:color w:val="202122"/>
+          <w:sz w:val="28"/>
+          <w:szCs w:val="28"/>
+          <w:shd w:val="clear" w:color="auto" w:fill="FFFFFF"/>
+          <w:lang w:eastAsia="en-US"/>
+        </w:rPr>
+        <w:t xml:space="preserve"> нейронные сети для распознавания лиц:</w:t>
       </w:r>
     </w:p>
     <w:p>
@@ -5267,16 +5834,77 @@
           <w:lang w:eastAsia="en-US"/>
         </w:rPr>
       </w:pPr>
-      <w:r>
-        <w:rPr>
-          <w:rFonts w:eastAsiaTheme="minorHAnsi"/>
-          <w:color w:val="202122"/>
-          <w:sz w:val="28"/>
-          <w:szCs w:val="28"/>
-          <w:shd w:val="clear" w:color="auto" w:fill="FFFFFF"/>
-          <w:lang w:eastAsia="en-US"/>
-        </w:rPr>
-        <w:t>FaceNet - это технология, разработанная Google, которая использует сверточные нейронные сети для создания уникальных векторных представлений лиц. Она позволяет сравнивать и идентифицировать лица на основе этих векторных представлений.</w:t>
+      <w:proofErr w:type="spellStart"/>
+      <w:r>
+        <w:rPr>
+          <w:rFonts w:eastAsiaTheme="minorHAnsi"/>
+          <w:color w:val="202122"/>
+          <w:sz w:val="28"/>
+          <w:szCs w:val="28"/>
+          <w:shd w:val="clear" w:color="auto" w:fill="FFFFFF"/>
+          <w:lang w:eastAsia="en-US"/>
+        </w:rPr>
+        <w:t>FaceNet</w:t>
+      </w:r>
+      <w:proofErr w:type="spellEnd"/>
+      <w:r>
+        <w:rPr>
+          <w:rFonts w:eastAsiaTheme="minorHAnsi"/>
+          <w:color w:val="202122"/>
+          <w:sz w:val="28"/>
+          <w:szCs w:val="28"/>
+          <w:shd w:val="clear" w:color="auto" w:fill="FFFFFF"/>
+          <w:lang w:eastAsia="en-US"/>
+        </w:rPr>
+        <w:t xml:space="preserve"> </w:t>
+      </w:r>
+      <w:proofErr w:type="gramStart"/>
+      <w:r>
+        <w:rPr>
+          <w:rFonts w:eastAsiaTheme="minorHAnsi"/>
+          <w:color w:val="202122"/>
+          <w:sz w:val="28"/>
+          <w:szCs w:val="28"/>
+          <w:shd w:val="clear" w:color="auto" w:fill="FFFFFF"/>
+          <w:lang w:eastAsia="en-US"/>
+        </w:rPr>
+        <w:t>- это</w:t>
+      </w:r>
+      <w:proofErr w:type="gramEnd"/>
+      <w:r>
+        <w:rPr>
+          <w:rFonts w:eastAsiaTheme="minorHAnsi"/>
+          <w:color w:val="202122"/>
+          <w:sz w:val="28"/>
+          <w:szCs w:val="28"/>
+          <w:shd w:val="clear" w:color="auto" w:fill="FFFFFF"/>
+          <w:lang w:eastAsia="en-US"/>
+        </w:rPr>
+        <w:t xml:space="preserve"> технология, разработанная Google, которая использует </w:t>
+      </w:r>
+      <w:proofErr w:type="spellStart"/>
+      <w:r>
+        <w:rPr>
+          <w:rFonts w:eastAsiaTheme="minorHAnsi"/>
+          <w:color w:val="202122"/>
+          <w:sz w:val="28"/>
+          <w:szCs w:val="28"/>
+          <w:shd w:val="clear" w:color="auto" w:fill="FFFFFF"/>
+          <w:lang w:eastAsia="en-US"/>
+        </w:rPr>
+        <w:t>сверточные</w:t>
+      </w:r>
+      <w:proofErr w:type="spellEnd"/>
+      <w:r>
+        <w:rPr>
+          <w:rFonts w:eastAsiaTheme="minorHAnsi"/>
+          <w:color w:val="202122"/>
+          <w:sz w:val="28"/>
+          <w:szCs w:val="28"/>
+          <w:shd w:val="clear" w:color="auto" w:fill="FFFFFF"/>
+          <w:lang w:eastAsia="en-US"/>
+        </w:rPr>
+        <w:t xml:space="preserve"> нейронные сети для создания уникальных векторных представлений лиц. Она позволяет сравнивать и идентифицировать лица на основе этих векторных представлений.</w:t>
       </w:r>
     </w:p>
     <w:p>
@@ -5300,28 +5928,77 @@
           <w:lang w:eastAsia="en-US"/>
         </w:rPr>
       </w:pPr>
-      <w:r>
-        <w:rPr>
-          <w:rFonts w:eastAsiaTheme="minorHAnsi"/>
-          <w:color w:val="202122"/>
-          <w:sz w:val="28"/>
-          <w:szCs w:val="28"/>
-          <w:shd w:val="clear" w:color="auto" w:fill="FFFFFF"/>
-          <w:lang w:eastAsia="en-US"/>
-        </w:rPr>
-        <w:t xml:space="preserve">DeepFace - это технология, разработанная Facebook, которая также использует сверточные нейронные сети для распознавания лиц. Она </w:t>
-      </w:r>
-      <w:r>
-        <w:rPr>
-          <w:rFonts w:eastAsiaTheme="minorHAnsi"/>
-          <w:color w:val="202122"/>
-          <w:sz w:val="28"/>
-          <w:szCs w:val="28"/>
-          <w:shd w:val="clear" w:color="auto" w:fill="FFFFFF"/>
-          <w:lang w:eastAsia="en-US"/>
-        </w:rPr>
-        <w:lastRenderedPageBreak/>
-        <w:t>способна определять и идентифицировать лица на фотографиях с высокой точностью.</w:t>
+      <w:proofErr w:type="spellStart"/>
+      <w:r>
+        <w:rPr>
+          <w:rFonts w:eastAsiaTheme="minorHAnsi"/>
+          <w:color w:val="202122"/>
+          <w:sz w:val="28"/>
+          <w:szCs w:val="28"/>
+          <w:shd w:val="clear" w:color="auto" w:fill="FFFFFF"/>
+          <w:lang w:eastAsia="en-US"/>
+        </w:rPr>
+        <w:t>DeepFace</w:t>
+      </w:r>
+      <w:proofErr w:type="spellEnd"/>
+      <w:r>
+        <w:rPr>
+          <w:rFonts w:eastAsiaTheme="minorHAnsi"/>
+          <w:color w:val="202122"/>
+          <w:sz w:val="28"/>
+          <w:szCs w:val="28"/>
+          <w:shd w:val="clear" w:color="auto" w:fill="FFFFFF"/>
+          <w:lang w:eastAsia="en-US"/>
+        </w:rPr>
+        <w:t xml:space="preserve"> </w:t>
+      </w:r>
+      <w:proofErr w:type="gramStart"/>
+      <w:r>
+        <w:rPr>
+          <w:rFonts w:eastAsiaTheme="minorHAnsi"/>
+          <w:color w:val="202122"/>
+          <w:sz w:val="28"/>
+          <w:szCs w:val="28"/>
+          <w:shd w:val="clear" w:color="auto" w:fill="FFFFFF"/>
+          <w:lang w:eastAsia="en-US"/>
+        </w:rPr>
+        <w:t>- это</w:t>
+      </w:r>
+      <w:proofErr w:type="gramEnd"/>
+      <w:r>
+        <w:rPr>
+          <w:rFonts w:eastAsiaTheme="minorHAnsi"/>
+          <w:color w:val="202122"/>
+          <w:sz w:val="28"/>
+          <w:szCs w:val="28"/>
+          <w:shd w:val="clear" w:color="auto" w:fill="FFFFFF"/>
+          <w:lang w:eastAsia="en-US"/>
+        </w:rPr>
+        <w:t xml:space="preserve"> технология, разработанная Facebook, которая также использует </w:t>
+      </w:r>
+      <w:proofErr w:type="spellStart"/>
+      <w:r>
+        <w:rPr>
+          <w:rFonts w:eastAsiaTheme="minorHAnsi"/>
+          <w:color w:val="202122"/>
+          <w:sz w:val="28"/>
+          <w:szCs w:val="28"/>
+          <w:shd w:val="clear" w:color="auto" w:fill="FFFFFF"/>
+          <w:lang w:eastAsia="en-US"/>
+        </w:rPr>
+        <w:t>сверточные</w:t>
+      </w:r>
+      <w:proofErr w:type="spellEnd"/>
+      <w:r>
+        <w:rPr>
+          <w:rFonts w:eastAsiaTheme="minorHAnsi"/>
+          <w:color w:val="202122"/>
+          <w:sz w:val="28"/>
+          <w:szCs w:val="28"/>
+          <w:shd w:val="clear" w:color="auto" w:fill="FFFFFF"/>
+          <w:lang w:eastAsia="en-US"/>
+        </w:rPr>
+        <w:t xml:space="preserve"> нейронные сети для распознавания лиц. Она способна определять и идентифицировать лица на фотографиях с высокой точностью.</w:t>
       </w:r>
     </w:p>
     <w:p>
@@ -5345,16 +6022,77 @@
           <w:lang w:eastAsia="en-US"/>
         </w:rPr>
       </w:pPr>
-      <w:r>
-        <w:rPr>
-          <w:rFonts w:eastAsiaTheme="minorHAnsi"/>
-          <w:color w:val="202122"/>
-          <w:sz w:val="28"/>
-          <w:szCs w:val="28"/>
-          <w:shd w:val="clear" w:color="auto" w:fill="FFFFFF"/>
-          <w:lang w:eastAsia="en-US"/>
-        </w:rPr>
-        <w:t>OpenFace - это открытая библиотека, которая использует сверточные нейронные сети для распознавания лиц. Она предоставляет возможность извлекать признаки лиц и сравнивать их для идентификации.</w:t>
+      <w:proofErr w:type="spellStart"/>
+      <w:r>
+        <w:rPr>
+          <w:rFonts w:eastAsiaTheme="minorHAnsi"/>
+          <w:color w:val="202122"/>
+          <w:sz w:val="28"/>
+          <w:szCs w:val="28"/>
+          <w:shd w:val="clear" w:color="auto" w:fill="FFFFFF"/>
+          <w:lang w:eastAsia="en-US"/>
+        </w:rPr>
+        <w:t>OpenFace</w:t>
+      </w:r>
+      <w:proofErr w:type="spellEnd"/>
+      <w:r>
+        <w:rPr>
+          <w:rFonts w:eastAsiaTheme="minorHAnsi"/>
+          <w:color w:val="202122"/>
+          <w:sz w:val="28"/>
+          <w:szCs w:val="28"/>
+          <w:shd w:val="clear" w:color="auto" w:fill="FFFFFF"/>
+          <w:lang w:eastAsia="en-US"/>
+        </w:rPr>
+        <w:t xml:space="preserve"> </w:t>
+      </w:r>
+      <w:proofErr w:type="gramStart"/>
+      <w:r>
+        <w:rPr>
+          <w:rFonts w:eastAsiaTheme="minorHAnsi"/>
+          <w:color w:val="202122"/>
+          <w:sz w:val="28"/>
+          <w:szCs w:val="28"/>
+          <w:shd w:val="clear" w:color="auto" w:fill="FFFFFF"/>
+          <w:lang w:eastAsia="en-US"/>
+        </w:rPr>
+        <w:t>- это</w:t>
+      </w:r>
+      <w:proofErr w:type="gramEnd"/>
+      <w:r>
+        <w:rPr>
+          <w:rFonts w:eastAsiaTheme="minorHAnsi"/>
+          <w:color w:val="202122"/>
+          <w:sz w:val="28"/>
+          <w:szCs w:val="28"/>
+          <w:shd w:val="clear" w:color="auto" w:fill="FFFFFF"/>
+          <w:lang w:eastAsia="en-US"/>
+        </w:rPr>
+        <w:t xml:space="preserve"> открытая библиотека, которая использует </w:t>
+      </w:r>
+      <w:proofErr w:type="spellStart"/>
+      <w:r>
+        <w:rPr>
+          <w:rFonts w:eastAsiaTheme="minorHAnsi"/>
+          <w:color w:val="202122"/>
+          <w:sz w:val="28"/>
+          <w:szCs w:val="28"/>
+          <w:shd w:val="clear" w:color="auto" w:fill="FFFFFF"/>
+          <w:lang w:eastAsia="en-US"/>
+        </w:rPr>
+        <w:t>сверточные</w:t>
+      </w:r>
+      <w:proofErr w:type="spellEnd"/>
+      <w:r>
+        <w:rPr>
+          <w:rFonts w:eastAsiaTheme="minorHAnsi"/>
+          <w:color w:val="202122"/>
+          <w:sz w:val="28"/>
+          <w:szCs w:val="28"/>
+          <w:shd w:val="clear" w:color="auto" w:fill="FFFFFF"/>
+          <w:lang w:eastAsia="en-US"/>
+        </w:rPr>
+        <w:t xml:space="preserve"> нейронные сети для распознавания лиц. Она предоставляет возможность извлекать признаки лиц и сравнивать их для идентификации.</w:t>
       </w:r>
     </w:p>
     <w:p>
@@ -5378,16 +6116,77 @@
           <w:lang w:eastAsia="en-US"/>
         </w:rPr>
       </w:pPr>
-      <w:r>
-        <w:rPr>
-          <w:rFonts w:eastAsiaTheme="minorHAnsi"/>
-          <w:color w:val="202122"/>
-          <w:sz w:val="28"/>
-          <w:szCs w:val="28"/>
-          <w:shd w:val="clear" w:color="auto" w:fill="FFFFFF"/>
-          <w:lang w:eastAsia="en-US"/>
-        </w:rPr>
-        <w:t>Dlib - это библиотека машинного обучения, которая включает в себя реализацию сверточных нейронных сетей для распознавания лиц. Она предоставляет инструменты для обнаружения лиц, извлечения признаков и идентификации.</w:t>
+      <w:proofErr w:type="spellStart"/>
+      <w:r>
+        <w:rPr>
+          <w:rFonts w:eastAsiaTheme="minorHAnsi"/>
+          <w:color w:val="202122"/>
+          <w:sz w:val="28"/>
+          <w:szCs w:val="28"/>
+          <w:shd w:val="clear" w:color="auto" w:fill="FFFFFF"/>
+          <w:lang w:eastAsia="en-US"/>
+        </w:rPr>
+        <w:t>Dlib</w:t>
+      </w:r>
+      <w:proofErr w:type="spellEnd"/>
+      <w:r>
+        <w:rPr>
+          <w:rFonts w:eastAsiaTheme="minorHAnsi"/>
+          <w:color w:val="202122"/>
+          <w:sz w:val="28"/>
+          <w:szCs w:val="28"/>
+          <w:shd w:val="clear" w:color="auto" w:fill="FFFFFF"/>
+          <w:lang w:eastAsia="en-US"/>
+        </w:rPr>
+        <w:t xml:space="preserve"> </w:t>
+      </w:r>
+      <w:proofErr w:type="gramStart"/>
+      <w:r>
+        <w:rPr>
+          <w:rFonts w:eastAsiaTheme="minorHAnsi"/>
+          <w:color w:val="202122"/>
+          <w:sz w:val="28"/>
+          <w:szCs w:val="28"/>
+          <w:shd w:val="clear" w:color="auto" w:fill="FFFFFF"/>
+          <w:lang w:eastAsia="en-US"/>
+        </w:rPr>
+        <w:t>- это</w:t>
+      </w:r>
+      <w:proofErr w:type="gramEnd"/>
+      <w:r>
+        <w:rPr>
+          <w:rFonts w:eastAsiaTheme="minorHAnsi"/>
+          <w:color w:val="202122"/>
+          <w:sz w:val="28"/>
+          <w:szCs w:val="28"/>
+          <w:shd w:val="clear" w:color="auto" w:fill="FFFFFF"/>
+          <w:lang w:eastAsia="en-US"/>
+        </w:rPr>
+        <w:t xml:space="preserve"> библиотека машинного обучения, которая включает в себя реализацию </w:t>
+      </w:r>
+      <w:proofErr w:type="spellStart"/>
+      <w:r>
+        <w:rPr>
+          <w:rFonts w:eastAsiaTheme="minorHAnsi"/>
+          <w:color w:val="202122"/>
+          <w:sz w:val="28"/>
+          <w:szCs w:val="28"/>
+          <w:shd w:val="clear" w:color="auto" w:fill="FFFFFF"/>
+          <w:lang w:eastAsia="en-US"/>
+        </w:rPr>
+        <w:t>сверточных</w:t>
+      </w:r>
+      <w:proofErr w:type="spellEnd"/>
+      <w:r>
+        <w:rPr>
+          <w:rFonts w:eastAsiaTheme="minorHAnsi"/>
+          <w:color w:val="202122"/>
+          <w:sz w:val="28"/>
+          <w:szCs w:val="28"/>
+          <w:shd w:val="clear" w:color="auto" w:fill="FFFFFF"/>
+          <w:lang w:eastAsia="en-US"/>
+        </w:rPr>
+        <w:t xml:space="preserve"> нейронных сетей для распознавания лиц. Она предоставляет инструменты для обнаружения лиц, извлечения признаков и идентификации.</w:t>
       </w:r>
     </w:p>
     <w:p>
@@ -5409,7 +6208,7 @@
       </w:pPr>
     </w:p>
     <w:sectPr>
-      <w:footerReference w:type="default" r:id="rId17"/>
+      <w:footerReference w:type="default" r:id="rId16"/>
       <w:pgSz w:w="11906" w:h="16838"/>
       <w:pgMar w:top="851" w:right="850" w:bottom="1418" w:left="1701" w:header="708" w:footer="708" w:gutter="0"/>
       <w:pgNumType w:start="6"/>

</xml_diff>